<commit_message>
se avanzó en el laboratorio 5
</commit_message>
<xml_diff>
--- a/lab05/GualdronPalacios.docx
+++ b/lab05/GualdronPalacios.docx
@@ -1184,25 +1184,7 @@
           <w:sz w:val="18"/>
           <w:szCs w:val="18"/>
         </w:rPr>
-        <w:t xml:space="preserve"> </w:t>
-      </w:r>
-      <w:r>
-        <w:rPr>
-          <w:rStyle w:val="str"/>
-          <w:color w:val="008800"/>
-          <w:sz w:val="18"/>
-          <w:szCs w:val="18"/>
-        </w:rPr>
-        <w:t xml:space="preserve"> </w:t>
-      </w:r>
-      <w:r>
-        <w:rPr>
-          <w:rStyle w:val="str"/>
-          <w:color w:val="008800"/>
-          <w:sz w:val="18"/>
-          <w:szCs w:val="18"/>
-        </w:rPr>
-        <w:t xml:space="preserve"> &lt;/city&gt;</w:t>
+        <w:t xml:space="preserve">   &lt;/city&gt;</w:t>
       </w:r>
     </w:p>
     <w:p>
@@ -1225,16 +1207,7 @@
           <w:sz w:val="18"/>
           <w:szCs w:val="18"/>
         </w:rPr>
-        <w:t xml:space="preserve"> </w:t>
-      </w:r>
-      <w:r>
-        <w:rPr>
-          <w:rStyle w:val="str"/>
-          <w:color w:val="008800"/>
-          <w:sz w:val="18"/>
-          <w:szCs w:val="18"/>
-        </w:rPr>
-        <w:t xml:space="preserve">  &lt;city&gt;</w:t>
+        <w:t xml:space="preserve">   &lt;city&gt;</w:t>
       </w:r>
     </w:p>
     <w:p>
@@ -9946,16 +9919,7 @@
           <w:szCs w:val="18"/>
         </w:rPr>
         <w:tab/>
-        <w:t xml:space="preserve">  </w:t>
-      </w:r>
-      <w:r>
-        <w:rPr>
-          <w:rStyle w:val="typ"/>
-          <w:color w:val="660066"/>
-          <w:sz w:val="18"/>
-          <w:szCs w:val="18"/>
-        </w:rPr>
-        <w:t>Int64</w:t>
+        <w:t xml:space="preserve">  Int64</w:t>
       </w:r>
       <w:r>
         <w:rPr>
@@ -12297,16 +12261,7 @@
           <w:szCs w:val="18"/>
         </w:rPr>
         <w:tab/>
-        <w:t xml:space="preserve">  </w:t>
-      </w:r>
-      <w:r>
-        <w:rPr>
-          <w:rStyle w:val="typ"/>
-          <w:color w:val="660066"/>
-          <w:sz w:val="18"/>
-          <w:szCs w:val="18"/>
-        </w:rPr>
-        <w:t>Attribute</w:t>
+        <w:t xml:space="preserve">  Attribute</w:t>
       </w:r>
       <w:r>
         <w:rPr>
@@ -12416,6 +12371,15 @@
           <w:sz w:val="22"/>
           <w:szCs w:val="22"/>
         </w:rPr>
+        <w:tab/>
+      </w:r>
+      <w:r>
+        <w:rPr>
+          <w:rFonts w:asciiTheme="minorHAnsi" w:hAnsiTheme="minorHAnsi" w:cstheme="minorHAnsi"/>
+          <w:color w:val="404040"/>
+          <w:sz w:val="22"/>
+          <w:szCs w:val="22"/>
+        </w:rPr>
         <w:t>countries/</w:t>
       </w:r>
       <w:proofErr w:type="gramStart"/>
@@ -12913,157 +12877,791 @@
         </w:rPr>
         <w:t>country/@name,text())]</w:t>
       </w:r>
+    </w:p>
+    <w:p>
+      <w:pPr>
+        <w:pStyle w:val="HTMLPreformatted"/>
+        <w:shd w:val="clear" w:color="auto" w:fill="FFFFFF"/>
+        <w:spacing w:line="270" w:lineRule="atLeast"/>
+        <w:ind w:left="1080"/>
+        <w:rPr>
+          <w:color w:val="404040"/>
+          <w:sz w:val="18"/>
+          <w:szCs w:val="18"/>
+        </w:rPr>
+      </w:pPr>
+    </w:p>
+    <w:p>
+      <w:pPr>
+        <w:pStyle w:val="HTMLPreformatted"/>
+        <w:numPr>
+          <w:ilvl w:val="0"/>
+          <w:numId w:val="3"/>
+        </w:numPr>
+        <w:shd w:val="clear" w:color="auto" w:fill="FFFFFF"/>
+        <w:spacing w:line="270" w:lineRule="atLeast"/>
+        <w:rPr>
+          <w:color w:val="404040"/>
+          <w:sz w:val="18"/>
+          <w:szCs w:val="18"/>
+        </w:rPr>
+      </w:pPr>
+      <w:r>
+        <w:t>Return all countries that have at least one city with population greater than 7 million.</w:t>
+      </w:r>
+    </w:p>
+    <w:p>
+      <w:pPr>
+        <w:pStyle w:val="HTMLPreformatted"/>
+        <w:shd w:val="clear" w:color="auto" w:fill="FFFFFF"/>
+        <w:spacing w:line="270" w:lineRule="atLeast"/>
+        <w:ind w:left="1080"/>
+        <w:rPr>
+          <w:color w:val="404040"/>
+          <w:sz w:val="18"/>
+          <w:szCs w:val="18"/>
+        </w:rPr>
+      </w:pPr>
+      <w:r>
+        <w:rPr>
+          <w:color w:val="404040"/>
+          <w:sz w:val="18"/>
+          <w:szCs w:val="18"/>
+        </w:rPr>
+        <w:t>countries/</w:t>
+      </w:r>
+      <w:proofErr w:type="gramStart"/>
+      <w:r>
+        <w:rPr>
+          <w:color w:val="404040"/>
+          <w:sz w:val="18"/>
+          <w:szCs w:val="18"/>
+        </w:rPr>
+        <w:t>country[</w:t>
+      </w:r>
+      <w:proofErr w:type="gramEnd"/>
+      <w:r>
+        <w:rPr>
+          <w:color w:val="404040"/>
+          <w:sz w:val="18"/>
+          <w:szCs w:val="18"/>
+        </w:rPr>
+        <w:t>city/population &gt; 7000000]/@name</w:t>
+      </w:r>
+    </w:p>
+    <w:p>
+      <w:pPr>
+        <w:pStyle w:val="HTMLPreformatted"/>
+        <w:numPr>
+          <w:ilvl w:val="0"/>
+          <w:numId w:val="3"/>
+        </w:numPr>
+        <w:shd w:val="clear" w:color="auto" w:fill="FFFFFF"/>
+        <w:spacing w:line="270" w:lineRule="atLeast"/>
+        <w:rPr>
+          <w:color w:val="404040"/>
+          <w:sz w:val="18"/>
+          <w:szCs w:val="18"/>
+        </w:rPr>
+      </w:pPr>
+      <w:r>
+        <w:lastRenderedPageBreak/>
+        <w:t>Return all countries where at least one language is listed, but the total percentage for all listed languages is less than 90%.</w:t>
+      </w:r>
+    </w:p>
+    <w:p>
+      <w:pPr>
+        <w:pStyle w:val="HTMLPreformatted"/>
+        <w:shd w:val="clear" w:color="auto" w:fill="FFFFFF"/>
+        <w:spacing w:line="270" w:lineRule="atLeast"/>
+        <w:ind w:left="1080"/>
+        <w:rPr>
+          <w:color w:val="404040"/>
+          <w:sz w:val="18"/>
+          <w:szCs w:val="18"/>
+        </w:rPr>
+      </w:pPr>
+    </w:p>
+    <w:p>
+      <w:pPr>
+        <w:pStyle w:val="HTMLPreformatted"/>
+        <w:shd w:val="clear" w:color="auto" w:fill="FFFFFF"/>
+        <w:spacing w:line="270" w:lineRule="atLeast"/>
+        <w:ind w:left="1080"/>
+        <w:rPr>
+          <w:color w:val="404040"/>
+          <w:sz w:val="18"/>
+          <w:szCs w:val="18"/>
+        </w:rPr>
+      </w:pPr>
+      <w:r>
+        <w:rPr>
+          <w:color w:val="404040"/>
+          <w:sz w:val="18"/>
+          <w:szCs w:val="18"/>
+        </w:rPr>
+        <w:t>countries/</w:t>
+      </w:r>
+      <w:proofErr w:type="gramStart"/>
+      <w:r>
+        <w:rPr>
+          <w:color w:val="404040"/>
+          <w:sz w:val="18"/>
+          <w:szCs w:val="18"/>
+        </w:rPr>
+        <w:t>country[</w:t>
+      </w:r>
+      <w:proofErr w:type="gramEnd"/>
+      <w:r>
+        <w:rPr>
+          <w:color w:val="404040"/>
+          <w:sz w:val="18"/>
+          <w:szCs w:val="18"/>
+        </w:rPr>
+        <w:t>language and count(language[@percentage &lt; 90]) = count(language)]/@name</w:t>
+      </w:r>
+    </w:p>
+    <w:p>
+      <w:pPr>
+        <w:pStyle w:val="HTMLPreformatted"/>
+        <w:numPr>
+          <w:ilvl w:val="0"/>
+          <w:numId w:val="3"/>
+        </w:numPr>
+        <w:shd w:val="clear" w:color="auto" w:fill="FFFFFF"/>
+        <w:spacing w:line="270" w:lineRule="atLeast"/>
+        <w:rPr>
+          <w:color w:val="404040"/>
+          <w:sz w:val="18"/>
+          <w:szCs w:val="18"/>
+        </w:rPr>
+      </w:pPr>
+      <w:r>
+        <w:t>Return all countries where at least one language is listed, and every listed language is spoken by less than 20% of the population.</w:t>
+      </w:r>
+    </w:p>
+    <w:p>
+      <w:pPr>
+        <w:pStyle w:val="HTMLPreformatted"/>
+        <w:shd w:val="clear" w:color="auto" w:fill="FFFFFF"/>
+        <w:spacing w:line="270" w:lineRule="atLeast"/>
+        <w:ind w:left="1080"/>
+        <w:rPr>
+          <w:color w:val="404040"/>
+          <w:sz w:val="18"/>
+          <w:szCs w:val="18"/>
+        </w:rPr>
+      </w:pPr>
+      <w:r>
+        <w:rPr>
+          <w:color w:val="404040"/>
+          <w:sz w:val="18"/>
+          <w:szCs w:val="18"/>
+        </w:rPr>
+        <w:t>countries/</w:t>
+      </w:r>
+      <w:proofErr w:type="gramStart"/>
+      <w:r>
+        <w:rPr>
+          <w:color w:val="404040"/>
+          <w:sz w:val="18"/>
+          <w:szCs w:val="18"/>
+        </w:rPr>
+        <w:t>country[</w:t>
+      </w:r>
+      <w:proofErr w:type="gramEnd"/>
+      <w:r>
+        <w:rPr>
+          <w:color w:val="404040"/>
+          <w:sz w:val="18"/>
+          <w:szCs w:val="18"/>
+        </w:rPr>
+        <w:t>language and count(language[@percentage &lt; 20]) = count(language)]/@name</w:t>
+      </w:r>
+    </w:p>
+    <w:p>
+      <w:pPr>
+        <w:pStyle w:val="HTMLPreformatted"/>
+        <w:numPr>
+          <w:ilvl w:val="0"/>
+          <w:numId w:val="3"/>
+        </w:numPr>
+        <w:shd w:val="clear" w:color="auto" w:fill="FFFFFF"/>
+        <w:spacing w:line="270" w:lineRule="atLeast"/>
+        <w:rPr>
+          <w:color w:val="404040"/>
+          <w:sz w:val="18"/>
+          <w:szCs w:val="18"/>
+        </w:rPr>
+      </w:pPr>
+      <w:r>
+        <w:t>Find all situations where one country's most popular language is another country's least popular, and both countries list more than one language.</w:t>
+      </w:r>
+    </w:p>
+    <w:p>
+      <w:pPr>
+        <w:pStyle w:val="HTMLPreformatted"/>
+        <w:shd w:val="clear" w:color="auto" w:fill="FFFFFF"/>
+        <w:spacing w:line="270" w:lineRule="atLeast"/>
+        <w:ind w:left="1080"/>
+        <w:rPr>
+          <w:color w:val="404040"/>
+          <w:sz w:val="18"/>
+          <w:szCs w:val="18"/>
+        </w:rPr>
+      </w:pPr>
+      <w:r>
+        <w:rPr>
+          <w:color w:val="404040"/>
+          <w:sz w:val="18"/>
+          <w:szCs w:val="18"/>
+        </w:rPr>
+        <w:t>countries/</w:t>
+      </w:r>
+      <w:proofErr w:type="gramStart"/>
+      <w:r>
+        <w:rPr>
+          <w:color w:val="404040"/>
+          <w:sz w:val="18"/>
+          <w:szCs w:val="18"/>
+        </w:rPr>
+        <w:t>country[</w:t>
+      </w:r>
+      <w:proofErr w:type="gramEnd"/>
+      <w:r>
+        <w:rPr>
+          <w:color w:val="404040"/>
+          <w:sz w:val="18"/>
+          <w:szCs w:val="18"/>
+        </w:rPr>
+        <w:t>language and max(language/@percentage) =min( /countries/country/language/@percentage)]/@name</w:t>
+      </w:r>
+    </w:p>
+    <w:p>
+      <w:pPr>
+        <w:pStyle w:val="HTMLPreformatted"/>
+        <w:numPr>
+          <w:ilvl w:val="0"/>
+          <w:numId w:val="2"/>
+        </w:numPr>
+        <w:shd w:val="clear" w:color="auto" w:fill="FFFFFF"/>
+        <w:spacing w:line="270" w:lineRule="atLeast"/>
+        <w:rPr>
+          <w:b/>
+          <w:color w:val="404040"/>
+          <w:sz w:val="18"/>
+          <w:szCs w:val="18"/>
+        </w:rPr>
+      </w:pPr>
+      <w:proofErr w:type="spellStart"/>
+      <w:r>
+        <w:rPr>
+          <w:rFonts w:asciiTheme="minorHAnsi" w:hAnsiTheme="minorHAnsi" w:cstheme="minorHAnsi"/>
+          <w:b/>
+          <w:color w:val="404040"/>
+          <w:sz w:val="22"/>
+          <w:szCs w:val="22"/>
+        </w:rPr>
+        <w:t>Consultas</w:t>
+      </w:r>
+      <w:proofErr w:type="spellEnd"/>
+      <w:r>
+        <w:rPr>
+          <w:rFonts w:asciiTheme="minorHAnsi" w:hAnsiTheme="minorHAnsi" w:cstheme="minorHAnsi"/>
+          <w:b/>
+          <w:color w:val="404040"/>
+          <w:sz w:val="22"/>
+          <w:szCs w:val="22"/>
+        </w:rPr>
+        <w:t xml:space="preserve"> </w:t>
+      </w:r>
+      <w:proofErr w:type="spellStart"/>
+      <w:r>
+        <w:rPr>
+          <w:rFonts w:asciiTheme="minorHAnsi" w:hAnsiTheme="minorHAnsi" w:cstheme="minorHAnsi"/>
+          <w:b/>
+          <w:color w:val="404040"/>
+          <w:sz w:val="22"/>
+          <w:szCs w:val="22"/>
+        </w:rPr>
+        <w:t>propias</w:t>
+      </w:r>
+      <w:proofErr w:type="spellEnd"/>
+    </w:p>
+    <w:p>
+      <w:pPr>
+        <w:pStyle w:val="HTMLPreformatted"/>
+        <w:numPr>
+          <w:ilvl w:val="0"/>
+          <w:numId w:val="3"/>
+        </w:numPr>
+        <w:shd w:val="clear" w:color="auto" w:fill="FFFFFF"/>
+        <w:spacing w:line="270" w:lineRule="atLeast"/>
+        <w:rPr>
+          <w:b/>
+          <w:color w:val="404040"/>
+          <w:sz w:val="18"/>
+          <w:szCs w:val="18"/>
+        </w:rPr>
+      </w:pPr>
+      <w:r>
+        <w:rPr>
+          <w:rFonts w:asciiTheme="minorHAnsi" w:hAnsiTheme="minorHAnsi" w:cstheme="minorHAnsi"/>
+          <w:color w:val="404040"/>
+          <w:sz w:val="22"/>
+          <w:szCs w:val="22"/>
+        </w:rPr>
+        <w:t xml:space="preserve">Toda la </w:t>
+      </w:r>
+      <w:proofErr w:type="spellStart"/>
+      <w:r>
+        <w:rPr>
+          <w:rFonts w:asciiTheme="minorHAnsi" w:hAnsiTheme="minorHAnsi" w:cstheme="minorHAnsi"/>
+          <w:color w:val="404040"/>
+          <w:sz w:val="22"/>
+          <w:szCs w:val="22"/>
+        </w:rPr>
+        <w:t>información</w:t>
+      </w:r>
+      <w:proofErr w:type="spellEnd"/>
+      <w:r>
+        <w:rPr>
+          <w:rFonts w:asciiTheme="minorHAnsi" w:hAnsiTheme="minorHAnsi" w:cstheme="minorHAnsi"/>
+          <w:color w:val="404040"/>
+          <w:sz w:val="22"/>
+          <w:szCs w:val="22"/>
+        </w:rPr>
+        <w:t xml:space="preserve"> de </w:t>
+      </w:r>
+      <w:proofErr w:type="spellStart"/>
+      <w:r>
+        <w:rPr>
+          <w:rFonts w:asciiTheme="minorHAnsi" w:hAnsiTheme="minorHAnsi" w:cstheme="minorHAnsi"/>
+          <w:color w:val="404040"/>
+          <w:sz w:val="22"/>
+          <w:szCs w:val="22"/>
+        </w:rPr>
+        <w:t>los</w:t>
+      </w:r>
+      <w:proofErr w:type="spellEnd"/>
+      <w:r>
+        <w:rPr>
+          <w:rFonts w:asciiTheme="minorHAnsi" w:hAnsiTheme="minorHAnsi" w:cstheme="minorHAnsi"/>
+          <w:color w:val="404040"/>
+          <w:sz w:val="22"/>
+          <w:szCs w:val="22"/>
+        </w:rPr>
+        <w:t xml:space="preserve"> </w:t>
+      </w:r>
+      <w:proofErr w:type="spellStart"/>
+      <w:r>
+        <w:rPr>
+          <w:rFonts w:asciiTheme="minorHAnsi" w:hAnsiTheme="minorHAnsi" w:cstheme="minorHAnsi"/>
+          <w:color w:val="404040"/>
+          <w:sz w:val="22"/>
+          <w:szCs w:val="22"/>
+        </w:rPr>
+        <w:t>países</w:t>
+      </w:r>
+      <w:proofErr w:type="spellEnd"/>
+    </w:p>
+    <w:p>
+      <w:pPr>
+        <w:pStyle w:val="HTMLPreformatted"/>
+        <w:shd w:val="clear" w:color="auto" w:fill="FFFFFF"/>
+        <w:spacing w:line="270" w:lineRule="atLeast"/>
+        <w:ind w:left="1080"/>
+        <w:rPr>
+          <w:color w:val="404040"/>
+          <w:sz w:val="18"/>
+          <w:szCs w:val="18"/>
+        </w:rPr>
+      </w:pPr>
+      <w:r>
+        <w:rPr>
+          <w:color w:val="404040"/>
+          <w:sz w:val="18"/>
+          <w:szCs w:val="18"/>
+        </w:rPr>
+        <w:t>countries/*</w:t>
+      </w:r>
+    </w:p>
+    <w:p>
+      <w:pPr>
+        <w:pStyle w:val="HTMLPreformatted"/>
+        <w:numPr>
+          <w:ilvl w:val="0"/>
+          <w:numId w:val="3"/>
+        </w:numPr>
+        <w:shd w:val="clear" w:color="auto" w:fill="FFFFFF"/>
+        <w:spacing w:line="270" w:lineRule="atLeast"/>
+        <w:rPr>
+          <w:color w:val="404040"/>
+          <w:sz w:val="18"/>
+          <w:szCs w:val="18"/>
+        </w:rPr>
+      </w:pPr>
+      <w:r>
+        <w:rPr>
+          <w:color w:val="404040"/>
+          <w:sz w:val="18"/>
+          <w:szCs w:val="18"/>
+        </w:rPr>
+        <w:t xml:space="preserve">Toda la </w:t>
+      </w:r>
+      <w:proofErr w:type="spellStart"/>
+      <w:r>
+        <w:rPr>
+          <w:color w:val="404040"/>
+          <w:sz w:val="18"/>
+          <w:szCs w:val="18"/>
+        </w:rPr>
+        <w:t>informacion</w:t>
+      </w:r>
+      <w:proofErr w:type="spellEnd"/>
+      <w:r>
+        <w:rPr>
+          <w:color w:val="404040"/>
+          <w:sz w:val="18"/>
+          <w:szCs w:val="18"/>
+        </w:rPr>
+        <w:t xml:space="preserve"> de las </w:t>
+      </w:r>
+      <w:proofErr w:type="spellStart"/>
+      <w:r>
+        <w:rPr>
+          <w:color w:val="404040"/>
+          <w:sz w:val="18"/>
+          <w:szCs w:val="18"/>
+        </w:rPr>
+        <w:t>ciudades</w:t>
+      </w:r>
+      <w:proofErr w:type="spellEnd"/>
+    </w:p>
+    <w:p>
+      <w:pPr>
+        <w:pStyle w:val="HTMLPreformatted"/>
+        <w:shd w:val="clear" w:color="auto" w:fill="FFFFFF"/>
+        <w:spacing w:line="270" w:lineRule="atLeast"/>
+        <w:ind w:left="1080"/>
+        <w:rPr>
+          <w:color w:val="404040"/>
+          <w:sz w:val="18"/>
+          <w:szCs w:val="18"/>
+        </w:rPr>
+      </w:pPr>
+      <w:r>
+        <w:rPr>
+          <w:color w:val="404040"/>
+          <w:sz w:val="18"/>
+          <w:szCs w:val="18"/>
+        </w:rPr>
+        <w:t>Countries/country/*</w:t>
+      </w:r>
+    </w:p>
+    <w:p>
+      <w:pPr>
+        <w:pStyle w:val="HTMLPreformatted"/>
+        <w:numPr>
+          <w:ilvl w:val="0"/>
+          <w:numId w:val="3"/>
+        </w:numPr>
+        <w:shd w:val="clear" w:color="auto" w:fill="FFFFFF"/>
+        <w:spacing w:line="270" w:lineRule="atLeast"/>
+        <w:rPr>
+          <w:color w:val="404040"/>
+          <w:sz w:val="18"/>
+          <w:szCs w:val="18"/>
+        </w:rPr>
+      </w:pPr>
+      <w:r>
+        <w:rPr>
+          <w:color w:val="404040"/>
+          <w:sz w:val="18"/>
+          <w:szCs w:val="18"/>
+        </w:rPr>
+        <w:t xml:space="preserve">Que area </w:t>
+      </w:r>
+      <w:proofErr w:type="spellStart"/>
+      <w:r>
+        <w:rPr>
+          <w:color w:val="404040"/>
+          <w:sz w:val="18"/>
+          <w:szCs w:val="18"/>
+        </w:rPr>
+        <w:t>tiene</w:t>
+      </w:r>
+      <w:proofErr w:type="spellEnd"/>
+      <w:r>
+        <w:rPr>
+          <w:color w:val="404040"/>
+          <w:sz w:val="18"/>
+          <w:szCs w:val="18"/>
+        </w:rPr>
+        <w:t xml:space="preserve"> panama?</w:t>
+      </w:r>
+    </w:p>
+    <w:p>
+      <w:pPr>
+        <w:pStyle w:val="HTMLPreformatted"/>
+        <w:shd w:val="clear" w:color="auto" w:fill="FFFFFF"/>
+        <w:spacing w:line="270" w:lineRule="atLeast"/>
+        <w:ind w:left="1080"/>
+        <w:rPr>
+          <w:color w:val="404040"/>
+          <w:sz w:val="18"/>
+          <w:szCs w:val="18"/>
+        </w:rPr>
+      </w:pPr>
+      <w:r>
+        <w:rPr>
+          <w:color w:val="404040"/>
+          <w:sz w:val="18"/>
+          <w:szCs w:val="18"/>
+        </w:rPr>
+        <w:t>countries/</w:t>
+      </w:r>
+      <w:proofErr w:type="gramStart"/>
+      <w:r>
+        <w:rPr>
+          <w:color w:val="404040"/>
+          <w:sz w:val="18"/>
+          <w:szCs w:val="18"/>
+        </w:rPr>
+        <w:t>country[</w:t>
+      </w:r>
+      <w:proofErr w:type="gramEnd"/>
+      <w:r>
+        <w:rPr>
+          <w:color w:val="404040"/>
+          <w:sz w:val="18"/>
+          <w:szCs w:val="18"/>
+        </w:rPr>
+        <w:t>@name = 'Panama']/@area</w:t>
+      </w:r>
+    </w:p>
+    <w:p>
+      <w:pPr>
+        <w:pStyle w:val="HTMLPreformatted"/>
+        <w:numPr>
+          <w:ilvl w:val="0"/>
+          <w:numId w:val="3"/>
+        </w:numPr>
+        <w:shd w:val="clear" w:color="auto" w:fill="FFFFFF"/>
+        <w:spacing w:line="270" w:lineRule="atLeast"/>
+        <w:rPr>
+          <w:color w:val="404040"/>
+          <w:sz w:val="18"/>
+          <w:szCs w:val="18"/>
+        </w:rPr>
+      </w:pPr>
+      <w:proofErr w:type="spellStart"/>
+      <w:r>
+        <w:rPr>
+          <w:color w:val="404040"/>
+          <w:sz w:val="18"/>
+          <w:szCs w:val="18"/>
+        </w:rPr>
+        <w:t>Paises</w:t>
+      </w:r>
+      <w:proofErr w:type="spellEnd"/>
+      <w:r>
+        <w:rPr>
+          <w:color w:val="404040"/>
+          <w:sz w:val="18"/>
+          <w:szCs w:val="18"/>
+        </w:rPr>
+        <w:t xml:space="preserve"> que </w:t>
+      </w:r>
+      <w:proofErr w:type="spellStart"/>
+      <w:r>
+        <w:rPr>
+          <w:color w:val="404040"/>
+          <w:sz w:val="18"/>
+          <w:szCs w:val="18"/>
+        </w:rPr>
+        <w:t>tienen</w:t>
+      </w:r>
+      <w:proofErr w:type="spellEnd"/>
+      <w:r>
+        <w:rPr>
+          <w:color w:val="404040"/>
+          <w:sz w:val="18"/>
+          <w:szCs w:val="18"/>
+        </w:rPr>
+        <w:t xml:space="preserve"> un </w:t>
+      </w:r>
+      <w:proofErr w:type="spellStart"/>
+      <w:r>
+        <w:rPr>
+          <w:color w:val="404040"/>
+          <w:sz w:val="18"/>
+          <w:szCs w:val="18"/>
+        </w:rPr>
+        <w:t>área</w:t>
+      </w:r>
+      <w:proofErr w:type="spellEnd"/>
+      <w:r>
+        <w:rPr>
+          <w:color w:val="404040"/>
+          <w:sz w:val="18"/>
+          <w:szCs w:val="18"/>
+        </w:rPr>
+        <w:t xml:space="preserve"> mayor a 300000</w:t>
+      </w:r>
+    </w:p>
+    <w:p>
+      <w:pPr>
+        <w:pStyle w:val="HTMLPreformatted"/>
+        <w:shd w:val="clear" w:color="auto" w:fill="FFFFFF"/>
+        <w:spacing w:line="270" w:lineRule="atLeast"/>
+        <w:ind w:left="1080"/>
+        <w:rPr>
+          <w:color w:val="404040"/>
+          <w:sz w:val="18"/>
+          <w:szCs w:val="18"/>
+        </w:rPr>
+      </w:pPr>
+      <w:r>
+        <w:rPr>
+          <w:color w:val="404040"/>
+          <w:sz w:val="18"/>
+          <w:szCs w:val="18"/>
+        </w:rPr>
+        <w:t>countries/</w:t>
+      </w:r>
+      <w:proofErr w:type="gramStart"/>
+      <w:r>
+        <w:rPr>
+          <w:color w:val="404040"/>
+          <w:sz w:val="18"/>
+          <w:szCs w:val="18"/>
+        </w:rPr>
+        <w:t>country[</w:t>
+      </w:r>
+      <w:proofErr w:type="gramEnd"/>
+      <w:r>
+        <w:rPr>
+          <w:color w:val="404040"/>
+          <w:sz w:val="18"/>
+          <w:szCs w:val="18"/>
+        </w:rPr>
+        <w:t>@area &gt; 300000]/@name</w:t>
+      </w:r>
+    </w:p>
+    <w:p>
+      <w:pPr>
+        <w:pStyle w:val="HTMLPreformatted"/>
+        <w:numPr>
+          <w:ilvl w:val="0"/>
+          <w:numId w:val="3"/>
+        </w:numPr>
+        <w:shd w:val="clear" w:color="auto" w:fill="FFFFFF"/>
+        <w:spacing w:line="270" w:lineRule="atLeast"/>
+        <w:rPr>
+          <w:color w:val="404040"/>
+          <w:sz w:val="18"/>
+          <w:szCs w:val="18"/>
+        </w:rPr>
+      </w:pPr>
+      <w:proofErr w:type="spellStart"/>
+      <w:r>
+        <w:rPr>
+          <w:color w:val="404040"/>
+          <w:sz w:val="18"/>
+          <w:szCs w:val="18"/>
+        </w:rPr>
+        <w:t>Paises</w:t>
+      </w:r>
+      <w:proofErr w:type="spellEnd"/>
+      <w:r>
+        <w:rPr>
+          <w:color w:val="404040"/>
+          <w:sz w:val="18"/>
+          <w:szCs w:val="18"/>
+        </w:rPr>
+        <w:t xml:space="preserve"> que no </w:t>
+      </w:r>
+      <w:proofErr w:type="spellStart"/>
+      <w:r>
+        <w:rPr>
+          <w:color w:val="404040"/>
+          <w:sz w:val="18"/>
+          <w:szCs w:val="18"/>
+        </w:rPr>
+        <w:t>tienen</w:t>
+      </w:r>
+      <w:proofErr w:type="spellEnd"/>
+      <w:r>
+        <w:rPr>
+          <w:color w:val="404040"/>
+          <w:sz w:val="18"/>
+          <w:szCs w:val="18"/>
+        </w:rPr>
+        <w:t xml:space="preserve"> </w:t>
+      </w:r>
+      <w:proofErr w:type="spellStart"/>
+      <w:r>
+        <w:rPr>
+          <w:color w:val="404040"/>
+          <w:sz w:val="18"/>
+          <w:szCs w:val="18"/>
+        </w:rPr>
+        <w:t>ciudades</w:t>
+      </w:r>
+      <w:proofErr w:type="spellEnd"/>
+    </w:p>
+    <w:p>
+      <w:pPr>
+        <w:pStyle w:val="HTMLPreformatted"/>
+        <w:shd w:val="clear" w:color="auto" w:fill="FFFFFF"/>
+        <w:spacing w:line="270" w:lineRule="atLeast"/>
+        <w:ind w:left="1080"/>
+        <w:rPr>
+          <w:color w:val="404040"/>
+          <w:sz w:val="18"/>
+          <w:szCs w:val="18"/>
+        </w:rPr>
+      </w:pPr>
+      <w:r>
+        <w:rPr>
+          <w:color w:val="404040"/>
+          <w:sz w:val="18"/>
+          <w:szCs w:val="18"/>
+        </w:rPr>
+        <w:t>countries/country[count(city)=0]/@name</w:t>
+      </w:r>
+    </w:p>
+    <w:p>
+      <w:pPr>
+        <w:pStyle w:val="ListParagraph"/>
+        <w:numPr>
+          <w:ilvl w:val="0"/>
+          <w:numId w:val="2"/>
+        </w:numPr>
+        <w:rPr>
+          <w:b/>
+        </w:rPr>
+      </w:pPr>
+      <w:proofErr w:type="spellStart"/>
+      <w:r>
+        <w:rPr>
+          <w:b/>
+        </w:rPr>
+        <w:t>Esquema</w:t>
+      </w:r>
+      <w:proofErr w:type="spellEnd"/>
+    </w:p>
+    <w:p>
+      <w:pPr>
+        <w:pStyle w:val="ListParagraph"/>
+        <w:ind w:left="630"/>
+        <w:rPr>
+          <w:b/>
+        </w:rPr>
+      </w:pPr>
       <w:bookmarkStart w:id="0" w:name="_GoBack"/>
       <w:bookmarkEnd w:id="0"/>
-    </w:p>
-    <w:p>
-      <w:pPr>
-        <w:pStyle w:val="HTMLPreformatted"/>
-        <w:shd w:val="clear" w:color="auto" w:fill="FFFFFF"/>
-        <w:spacing w:line="270" w:lineRule="atLeast"/>
-        <w:ind w:left="1080"/>
-        <w:rPr>
-          <w:color w:val="404040"/>
-          <w:sz w:val="18"/>
-          <w:szCs w:val="18"/>
-        </w:rPr>
-      </w:pPr>
-    </w:p>
-    <w:p>
-      <w:pPr>
-        <w:pStyle w:val="HTMLPreformatted"/>
-        <w:shd w:val="clear" w:color="auto" w:fill="FFFFFF"/>
-        <w:spacing w:line="270" w:lineRule="atLeast"/>
-        <w:ind w:left="1080"/>
-        <w:rPr>
-          <w:color w:val="404040"/>
-          <w:sz w:val="18"/>
-          <w:szCs w:val="18"/>
-        </w:rPr>
-      </w:pPr>
-    </w:p>
-    <w:p>
-      <w:pPr>
-        <w:pStyle w:val="HTMLPreformatted"/>
-        <w:shd w:val="clear" w:color="auto" w:fill="FFFFFF"/>
-        <w:spacing w:line="270" w:lineRule="atLeast"/>
-        <w:ind w:left="1080"/>
-        <w:rPr>
-          <w:color w:val="404040"/>
-          <w:sz w:val="18"/>
-          <w:szCs w:val="18"/>
-        </w:rPr>
-      </w:pPr>
-    </w:p>
-    <w:p>
-      <w:pPr>
-        <w:pStyle w:val="HTMLPreformatted"/>
-        <w:shd w:val="clear" w:color="auto" w:fill="FFFFFF"/>
-        <w:spacing w:line="270" w:lineRule="atLeast"/>
-        <w:ind w:left="1080"/>
-        <w:rPr>
-          <w:color w:val="404040"/>
-          <w:sz w:val="18"/>
-          <w:szCs w:val="18"/>
-        </w:rPr>
-      </w:pPr>
-    </w:p>
-    <w:p>
-      <w:pPr>
-        <w:pStyle w:val="HTMLPreformatted"/>
-        <w:shd w:val="clear" w:color="auto" w:fill="FFFFFF"/>
-        <w:spacing w:line="270" w:lineRule="atLeast"/>
-        <w:ind w:left="1080"/>
-        <w:rPr>
-          <w:color w:val="404040"/>
-          <w:sz w:val="18"/>
-          <w:szCs w:val="18"/>
-        </w:rPr>
-      </w:pPr>
-    </w:p>
-    <w:p>
-      <w:pPr>
-        <w:pStyle w:val="HTMLPreformatted"/>
-        <w:shd w:val="clear" w:color="auto" w:fill="FFFFFF"/>
-        <w:spacing w:line="270" w:lineRule="atLeast"/>
-        <w:ind w:left="1080"/>
-        <w:rPr>
-          <w:color w:val="404040"/>
-          <w:sz w:val="18"/>
-          <w:szCs w:val="18"/>
-        </w:rPr>
-      </w:pPr>
-    </w:p>
-    <w:p>
-      <w:pPr>
-        <w:pStyle w:val="HTMLPreformatted"/>
-        <w:shd w:val="clear" w:color="auto" w:fill="FFFFFF"/>
-        <w:spacing w:line="270" w:lineRule="atLeast"/>
-        <w:ind w:left="1080"/>
-        <w:rPr>
-          <w:color w:val="404040"/>
-          <w:sz w:val="18"/>
-          <w:szCs w:val="18"/>
-        </w:rPr>
-      </w:pPr>
-    </w:p>
-    <w:p>
-      <w:pPr>
-        <w:pStyle w:val="HTMLPreformatted"/>
-        <w:shd w:val="clear" w:color="auto" w:fill="FFFFFF"/>
-        <w:spacing w:line="270" w:lineRule="atLeast"/>
-        <w:ind w:left="1080"/>
-        <w:rPr>
-          <w:color w:val="404040"/>
-          <w:sz w:val="18"/>
-          <w:szCs w:val="18"/>
-        </w:rPr>
-      </w:pPr>
-    </w:p>
-    <w:p>
-      <w:pPr>
-        <w:pStyle w:val="HTMLPreformatted"/>
-        <w:shd w:val="clear" w:color="auto" w:fill="FFFFFF"/>
-        <w:spacing w:line="270" w:lineRule="atLeast"/>
-        <w:ind w:left="1440"/>
-        <w:rPr>
-          <w:color w:val="404040"/>
-          <w:sz w:val="18"/>
-          <w:szCs w:val="18"/>
-        </w:rPr>
-      </w:pPr>
-    </w:p>
-    <w:p>
-      <w:pPr>
-        <w:pStyle w:val="HTMLPreformatted"/>
-        <w:shd w:val="clear" w:color="auto" w:fill="FFFFFF"/>
-        <w:spacing w:line="270" w:lineRule="atLeast"/>
-        <w:ind w:left="1440"/>
-        <w:rPr>
-          <w:color w:val="404040"/>
-          <w:sz w:val="18"/>
-          <w:szCs w:val="18"/>
-        </w:rPr>
-      </w:pPr>
-    </w:p>
-    <w:p>
-      <w:pPr>
-        <w:pStyle w:val="HTMLPreformatted"/>
-        <w:shd w:val="clear" w:color="auto" w:fill="FFFFFF"/>
-        <w:spacing w:line="270" w:lineRule="atLeast"/>
-        <w:ind w:left="1080"/>
-        <w:rPr>
-          <w:color w:val="404040"/>
-          <w:sz w:val="18"/>
-          <w:szCs w:val="18"/>
-        </w:rPr>
-      </w:pPr>
-    </w:p>
-    <w:p>
-      <w:pPr>
-        <w:pStyle w:val="ListParagraph"/>
-        <w:ind w:left="1080"/>
-      </w:pPr>
     </w:p>
     <w:p>
       <w:pPr>
@@ -13086,17 +13684,19 @@
   <w:abstractNum w:abstractNumId="0" w15:restartNumberingAfterBreak="0">
     <w:nsid w:val="3C7B7875"/>
     <w:multiLevelType w:val="hybridMultilevel"/>
-    <w:tmpl w:val="BC2C592E"/>
-    <w:lvl w:ilvl="0" w:tplc="04090015">
+    <w:tmpl w:val="C468669C"/>
+    <w:lvl w:ilvl="0" w:tplc="F84C1156">
       <w:start w:val="1"/>
       <w:numFmt w:val="upperLetter"/>
       <w:lvlText w:val="%1."/>
       <w:lvlJc w:val="left"/>
       <w:pPr>
-        <w:ind w:left="720" w:hanging="360"/>
+        <w:ind w:left="630" w:hanging="360"/>
       </w:pPr>
       <w:rPr>
-        <w:rFonts w:hint="default"/>
+        <w:rFonts w:asciiTheme="minorHAnsi" w:hAnsiTheme="minorHAnsi" w:cstheme="minorHAnsi" w:hint="default"/>
+        <w:sz w:val="22"/>
+        <w:szCs w:val="22"/>
       </w:rPr>
     </w:lvl>
     <w:lvl w:ilvl="1" w:tplc="04090019" w:tentative="1">

</xml_diff>

<commit_message>
Se agrego el esquema dtd
</commit_message>
<xml_diff>
--- a/lab05/GualdronPalacios.docx
+++ b/lab05/GualdronPalacios.docx
@@ -12201,6 +12201,9 @@
         <w:t>población</w:t>
       </w:r>
       <w:proofErr w:type="spellEnd"/>
+      <w:r>
+        <w:t>?</w:t>
+      </w:r>
     </w:p>
     <w:p>
       <w:pPr>
@@ -12371,15 +12374,6 @@
           <w:sz w:val="22"/>
           <w:szCs w:val="22"/>
         </w:rPr>
-        <w:tab/>
-      </w:r>
-      <w:r>
-        <w:rPr>
-          <w:rFonts w:asciiTheme="minorHAnsi" w:hAnsiTheme="minorHAnsi" w:cstheme="minorHAnsi"/>
-          <w:color w:val="404040"/>
-          <w:sz w:val="22"/>
-          <w:szCs w:val="22"/>
-        </w:rPr>
         <w:t>countries/</w:t>
       </w:r>
       <w:proofErr w:type="gramStart"/>
@@ -12974,7 +12968,6 @@
         <w:pStyle w:val="HTMLPreformatted"/>
         <w:shd w:val="clear" w:color="auto" w:fill="FFFFFF"/>
         <w:spacing w:line="270" w:lineRule="atLeast"/>
-        <w:ind w:left="1080"/>
         <w:rPr>
           <w:color w:val="404040"/>
           <w:sz w:val="18"/>
@@ -13200,15 +13193,13 @@
         <w:rPr>
           <w:b/>
           <w:color w:val="404040"/>
-          <w:sz w:val="18"/>
-          <w:szCs w:val="18"/>
-        </w:rPr>
-      </w:pPr>
-      <w:r>
-        <w:rPr>
-          <w:rFonts w:asciiTheme="minorHAnsi" w:hAnsiTheme="minorHAnsi" w:cstheme="minorHAnsi"/>
-          <w:color w:val="404040"/>
-          <w:sz w:val="22"/>
+          <w:sz w:val="16"/>
+          <w:szCs w:val="18"/>
+        </w:rPr>
+      </w:pPr>
+      <w:r>
+        <w:rPr>
+          <w:color w:val="404040"/>
           <w:szCs w:val="22"/>
         </w:rPr>
         <w:t xml:space="preserve">Toda la </w:t>
@@ -13216,9 +13207,7 @@
       <w:proofErr w:type="spellStart"/>
       <w:r>
         <w:rPr>
-          <w:rFonts w:asciiTheme="minorHAnsi" w:hAnsiTheme="minorHAnsi" w:cstheme="minorHAnsi"/>
-          <w:color w:val="404040"/>
-          <w:sz w:val="22"/>
+          <w:color w:val="404040"/>
           <w:szCs w:val="22"/>
         </w:rPr>
         <w:t>información</w:t>
@@ -13226,9 +13215,7 @@
       <w:proofErr w:type="spellEnd"/>
       <w:r>
         <w:rPr>
-          <w:rFonts w:asciiTheme="minorHAnsi" w:hAnsiTheme="minorHAnsi" w:cstheme="minorHAnsi"/>
-          <w:color w:val="404040"/>
-          <w:sz w:val="22"/>
+          <w:color w:val="404040"/>
           <w:szCs w:val="22"/>
         </w:rPr>
         <w:t xml:space="preserve"> de </w:t>
@@ -13236,9 +13223,7 @@
       <w:proofErr w:type="spellStart"/>
       <w:r>
         <w:rPr>
-          <w:rFonts w:asciiTheme="minorHAnsi" w:hAnsiTheme="minorHAnsi" w:cstheme="minorHAnsi"/>
-          <w:color w:val="404040"/>
-          <w:sz w:val="22"/>
+          <w:color w:val="404040"/>
           <w:szCs w:val="22"/>
         </w:rPr>
         <w:t>los</w:t>
@@ -13246,9 +13231,7 @@
       <w:proofErr w:type="spellEnd"/>
       <w:r>
         <w:rPr>
-          <w:rFonts w:asciiTheme="minorHAnsi" w:hAnsiTheme="minorHAnsi" w:cstheme="minorHAnsi"/>
-          <w:color w:val="404040"/>
-          <w:sz w:val="22"/>
+          <w:color w:val="404040"/>
           <w:szCs w:val="22"/>
         </w:rPr>
         <w:t xml:space="preserve"> </w:t>
@@ -13256,9 +13239,7 @@
       <w:proofErr w:type="spellStart"/>
       <w:r>
         <w:rPr>
-          <w:rFonts w:asciiTheme="minorHAnsi" w:hAnsiTheme="minorHAnsi" w:cstheme="minorHAnsi"/>
-          <w:color w:val="404040"/>
-          <w:sz w:val="22"/>
+          <w:color w:val="404040"/>
           <w:szCs w:val="22"/>
         </w:rPr>
         <w:t>países</w:t>
@@ -13273,14 +13254,12 @@
         <w:ind w:left="1080"/>
         <w:rPr>
           <w:color w:val="404040"/>
-          <w:sz w:val="18"/>
-          <w:szCs w:val="18"/>
-        </w:rPr>
-      </w:pPr>
-      <w:r>
-        <w:rPr>
-          <w:color w:val="404040"/>
-          <w:sz w:val="18"/>
+          <w:szCs w:val="18"/>
+        </w:rPr>
+      </w:pPr>
+      <w:r>
+        <w:rPr>
+          <w:color w:val="404040"/>
           <w:szCs w:val="18"/>
         </w:rPr>
         <w:t>countries/*</w:t>
@@ -13297,14 +13276,12 @@
         <w:spacing w:line="270" w:lineRule="atLeast"/>
         <w:rPr>
           <w:color w:val="404040"/>
-          <w:sz w:val="18"/>
-          <w:szCs w:val="18"/>
-        </w:rPr>
-      </w:pPr>
-      <w:r>
-        <w:rPr>
-          <w:color w:val="404040"/>
-          <w:sz w:val="18"/>
+          <w:szCs w:val="18"/>
+        </w:rPr>
+      </w:pPr>
+      <w:r>
+        <w:rPr>
+          <w:color w:val="404040"/>
           <w:szCs w:val="18"/>
         </w:rPr>
         <w:t xml:space="preserve">Toda la </w:t>
@@ -13313,7 +13290,6 @@
       <w:r>
         <w:rPr>
           <w:color w:val="404040"/>
-          <w:sz w:val="18"/>
           <w:szCs w:val="18"/>
         </w:rPr>
         <w:t>informacion</w:t>
@@ -13322,7 +13298,6 @@
       <w:r>
         <w:rPr>
           <w:color w:val="404040"/>
-          <w:sz w:val="18"/>
           <w:szCs w:val="18"/>
         </w:rPr>
         <w:t xml:space="preserve"> de las </w:t>
@@ -13331,7 +13306,6 @@
       <w:r>
         <w:rPr>
           <w:color w:val="404040"/>
-          <w:sz w:val="18"/>
           <w:szCs w:val="18"/>
         </w:rPr>
         <w:t>ciudades</w:t>
@@ -13346,14 +13320,12 @@
         <w:ind w:left="1080"/>
         <w:rPr>
           <w:color w:val="404040"/>
-          <w:sz w:val="18"/>
-          <w:szCs w:val="18"/>
-        </w:rPr>
-      </w:pPr>
-      <w:r>
-        <w:rPr>
-          <w:color w:val="404040"/>
-          <w:sz w:val="18"/>
+          <w:szCs w:val="18"/>
+        </w:rPr>
+      </w:pPr>
+      <w:r>
+        <w:rPr>
+          <w:color w:val="404040"/>
           <w:szCs w:val="18"/>
         </w:rPr>
         <w:t>Countries/country/*</w:t>
@@ -13370,14 +13342,12 @@
         <w:spacing w:line="270" w:lineRule="atLeast"/>
         <w:rPr>
           <w:color w:val="404040"/>
-          <w:sz w:val="18"/>
-          <w:szCs w:val="18"/>
-        </w:rPr>
-      </w:pPr>
-      <w:r>
-        <w:rPr>
-          <w:color w:val="404040"/>
-          <w:sz w:val="18"/>
+          <w:szCs w:val="18"/>
+        </w:rPr>
+      </w:pPr>
+      <w:r>
+        <w:rPr>
+          <w:color w:val="404040"/>
           <w:szCs w:val="18"/>
         </w:rPr>
         <w:t xml:space="preserve">Que area </w:t>
@@ -13386,7 +13356,6 @@
       <w:r>
         <w:rPr>
           <w:color w:val="404040"/>
-          <w:sz w:val="18"/>
           <w:szCs w:val="18"/>
         </w:rPr>
         <w:t>tiene</w:t>
@@ -13395,7 +13364,6 @@
       <w:r>
         <w:rPr>
           <w:color w:val="404040"/>
-          <w:sz w:val="18"/>
           <w:szCs w:val="18"/>
         </w:rPr>
         <w:t xml:space="preserve"> panama?</w:t>
@@ -13409,14 +13377,12 @@
         <w:ind w:left="1080"/>
         <w:rPr>
           <w:color w:val="404040"/>
-          <w:sz w:val="18"/>
-          <w:szCs w:val="18"/>
-        </w:rPr>
-      </w:pPr>
-      <w:r>
-        <w:rPr>
-          <w:color w:val="404040"/>
-          <w:sz w:val="18"/>
+          <w:szCs w:val="18"/>
+        </w:rPr>
+      </w:pPr>
+      <w:r>
+        <w:rPr>
+          <w:color w:val="404040"/>
           <w:szCs w:val="18"/>
         </w:rPr>
         <w:t>countries/</w:t>
@@ -13425,7 +13391,6 @@
       <w:r>
         <w:rPr>
           <w:color w:val="404040"/>
-          <w:sz w:val="18"/>
           <w:szCs w:val="18"/>
         </w:rPr>
         <w:t>country[</w:t>
@@ -13434,7 +13399,6 @@
       <w:r>
         <w:rPr>
           <w:color w:val="404040"/>
-          <w:sz w:val="18"/>
           <w:szCs w:val="18"/>
         </w:rPr>
         <w:t>@name = 'Panama']/@area</w:t>
@@ -13451,15 +13415,13 @@
         <w:spacing w:line="270" w:lineRule="atLeast"/>
         <w:rPr>
           <w:color w:val="404040"/>
-          <w:sz w:val="18"/>
-          <w:szCs w:val="18"/>
-        </w:rPr>
-      </w:pPr>
-      <w:proofErr w:type="spellStart"/>
-      <w:r>
-        <w:rPr>
-          <w:color w:val="404040"/>
-          <w:sz w:val="18"/>
+          <w:szCs w:val="18"/>
+        </w:rPr>
+      </w:pPr>
+      <w:proofErr w:type="spellStart"/>
+      <w:r>
+        <w:rPr>
+          <w:color w:val="404040"/>
           <w:szCs w:val="18"/>
         </w:rPr>
         <w:t>Paises</w:t>
@@ -13468,7 +13430,6 @@
       <w:r>
         <w:rPr>
           <w:color w:val="404040"/>
-          <w:sz w:val="18"/>
           <w:szCs w:val="18"/>
         </w:rPr>
         <w:t xml:space="preserve"> que </w:t>
@@ -13477,7 +13438,6 @@
       <w:r>
         <w:rPr>
           <w:color w:val="404040"/>
-          <w:sz w:val="18"/>
           <w:szCs w:val="18"/>
         </w:rPr>
         <w:t>tienen</w:t>
@@ -13486,7 +13446,6 @@
       <w:r>
         <w:rPr>
           <w:color w:val="404040"/>
-          <w:sz w:val="18"/>
           <w:szCs w:val="18"/>
         </w:rPr>
         <w:t xml:space="preserve"> un </w:t>
@@ -13495,7 +13454,6 @@
       <w:r>
         <w:rPr>
           <w:color w:val="404040"/>
-          <w:sz w:val="18"/>
           <w:szCs w:val="18"/>
         </w:rPr>
         <w:t>área</w:t>
@@ -13504,7 +13462,6 @@
       <w:r>
         <w:rPr>
           <w:color w:val="404040"/>
-          <w:sz w:val="18"/>
           <w:szCs w:val="18"/>
         </w:rPr>
         <w:t xml:space="preserve"> mayor a 300000</w:t>
@@ -13518,14 +13475,12 @@
         <w:ind w:left="1080"/>
         <w:rPr>
           <w:color w:val="404040"/>
-          <w:sz w:val="18"/>
-          <w:szCs w:val="18"/>
-        </w:rPr>
-      </w:pPr>
-      <w:r>
-        <w:rPr>
-          <w:color w:val="404040"/>
-          <w:sz w:val="18"/>
+          <w:szCs w:val="18"/>
+        </w:rPr>
+      </w:pPr>
+      <w:r>
+        <w:rPr>
+          <w:color w:val="404040"/>
           <w:szCs w:val="18"/>
         </w:rPr>
         <w:t>countries/</w:t>
@@ -13534,7 +13489,6 @@
       <w:r>
         <w:rPr>
           <w:color w:val="404040"/>
-          <w:sz w:val="18"/>
           <w:szCs w:val="18"/>
         </w:rPr>
         <w:t>country[</w:t>
@@ -13543,7 +13497,6 @@
       <w:r>
         <w:rPr>
           <w:color w:val="404040"/>
-          <w:sz w:val="18"/>
           <w:szCs w:val="18"/>
         </w:rPr>
         <w:t>@area &gt; 300000]/@name</w:t>
@@ -13560,15 +13513,13 @@
         <w:spacing w:line="270" w:lineRule="atLeast"/>
         <w:rPr>
           <w:color w:val="404040"/>
-          <w:sz w:val="18"/>
-          <w:szCs w:val="18"/>
-        </w:rPr>
-      </w:pPr>
-      <w:proofErr w:type="spellStart"/>
-      <w:r>
-        <w:rPr>
-          <w:color w:val="404040"/>
-          <w:sz w:val="18"/>
+          <w:szCs w:val="18"/>
+        </w:rPr>
+      </w:pPr>
+      <w:proofErr w:type="spellStart"/>
+      <w:r>
+        <w:rPr>
+          <w:color w:val="404040"/>
           <w:szCs w:val="18"/>
         </w:rPr>
         <w:t>Paises</w:t>
@@ -13577,7 +13528,6 @@
       <w:r>
         <w:rPr>
           <w:color w:val="404040"/>
-          <w:sz w:val="18"/>
           <w:szCs w:val="18"/>
         </w:rPr>
         <w:t xml:space="preserve"> que no </w:t>
@@ -13586,7 +13536,6 @@
       <w:r>
         <w:rPr>
           <w:color w:val="404040"/>
-          <w:sz w:val="18"/>
           <w:szCs w:val="18"/>
         </w:rPr>
         <w:t>tienen</w:t>
@@ -13595,7 +13544,6 @@
       <w:r>
         <w:rPr>
           <w:color w:val="404040"/>
-          <w:sz w:val="18"/>
           <w:szCs w:val="18"/>
         </w:rPr>
         <w:t xml:space="preserve"> </w:t>
@@ -13604,7 +13552,6 @@
       <w:r>
         <w:rPr>
           <w:color w:val="404040"/>
-          <w:sz w:val="18"/>
           <w:szCs w:val="18"/>
         </w:rPr>
         <w:t>ciudades</w:t>
@@ -13619,14 +13566,12 @@
         <w:ind w:left="1080"/>
         <w:rPr>
           <w:color w:val="404040"/>
-          <w:sz w:val="18"/>
-          <w:szCs w:val="18"/>
-        </w:rPr>
-      </w:pPr>
-      <w:r>
-        <w:rPr>
-          <w:color w:val="404040"/>
-          <w:sz w:val="18"/>
+          <w:szCs w:val="18"/>
+        </w:rPr>
+      </w:pPr>
+      <w:r>
+        <w:rPr>
+          <w:color w:val="404040"/>
           <w:szCs w:val="18"/>
         </w:rPr>
         <w:t>countries/country[count(city)=0]/@name</w:t>
@@ -13660,8 +13605,605 @@
           <w:b/>
         </w:rPr>
       </w:pPr>
+    </w:p>
+    <w:p>
+      <w:pPr>
+        <w:pStyle w:val="ListParagraph"/>
+        <w:ind w:left="630"/>
+      </w:pPr>
+      <w:proofErr w:type="gramStart"/>
+      <w:r>
+        <w:t>&lt;?xml</w:t>
+      </w:r>
+      <w:proofErr w:type="gramEnd"/>
+      <w:r>
+        <w:t xml:space="preserve"> version = "1.0"?&gt;</w:t>
+      </w:r>
+    </w:p>
+    <w:p>
+      <w:pPr>
+        <w:pStyle w:val="ListParagraph"/>
+        <w:ind w:left="630"/>
+      </w:pPr>
+      <w:proofErr w:type="gramStart"/>
+      <w:r>
+        <w:t>&lt;!--</w:t>
+      </w:r>
+      <w:proofErr w:type="gramEnd"/>
+      <w:r>
+        <w:t xml:space="preserve"> </w:t>
+      </w:r>
+      <w:proofErr w:type="spellStart"/>
+      <w:r>
+        <w:t>detalles</w:t>
+      </w:r>
+      <w:proofErr w:type="spellEnd"/>
+      <w:r>
+        <w:t xml:space="preserve"> --&gt;</w:t>
+      </w:r>
+    </w:p>
+    <w:p>
+      <w:pPr>
+        <w:pStyle w:val="ListParagraph"/>
+        <w:ind w:left="630"/>
+      </w:pPr>
+      <w:proofErr w:type="gramStart"/>
+      <w:r>
+        <w:t>&lt;!--</w:t>
+      </w:r>
+      <w:proofErr w:type="spellStart"/>
+      <w:proofErr w:type="gramEnd"/>
+      <w:r>
+        <w:t>Pais</w:t>
+      </w:r>
+      <w:proofErr w:type="spellEnd"/>
+      <w:r>
+        <w:t xml:space="preserve"> solo </w:t>
+      </w:r>
+      <w:proofErr w:type="spellStart"/>
+      <w:r>
+        <w:t>puede</w:t>
+      </w:r>
+      <w:proofErr w:type="spellEnd"/>
+      <w:r>
+        <w:t xml:space="preserve"> </w:t>
+      </w:r>
+      <w:proofErr w:type="spellStart"/>
+      <w:r>
+        <w:t>tener</w:t>
+      </w:r>
+      <w:proofErr w:type="spellEnd"/>
+      <w:r>
+        <w:t xml:space="preserve"> ciudad y </w:t>
+      </w:r>
+      <w:proofErr w:type="spellStart"/>
+      <w:r>
+        <w:t>lenguaje</w:t>
+      </w:r>
+      <w:proofErr w:type="spellEnd"/>
+      <w:r>
+        <w:t xml:space="preserve"> YA ESTA --&gt;</w:t>
+      </w:r>
+    </w:p>
+    <w:p>
+      <w:pPr>
+        <w:pStyle w:val="ListParagraph"/>
+        <w:ind w:left="630"/>
+      </w:pPr>
+      <w:proofErr w:type="gramStart"/>
+      <w:r>
+        <w:t>&lt;!--</w:t>
+      </w:r>
+      <w:proofErr w:type="gramEnd"/>
+      <w:r>
+        <w:t xml:space="preserve">Los </w:t>
+      </w:r>
+      <w:proofErr w:type="spellStart"/>
+      <w:r>
+        <w:t>países</w:t>
+      </w:r>
+      <w:proofErr w:type="spellEnd"/>
+      <w:r>
+        <w:t xml:space="preserve"> </w:t>
+      </w:r>
+      <w:proofErr w:type="spellStart"/>
+      <w:r>
+        <w:t>deben</w:t>
+      </w:r>
+      <w:proofErr w:type="spellEnd"/>
+      <w:r>
+        <w:t xml:space="preserve"> </w:t>
+      </w:r>
+      <w:proofErr w:type="spellStart"/>
+      <w:r>
+        <w:t>tener</w:t>
+      </w:r>
+      <w:proofErr w:type="spellEnd"/>
+      <w:r>
+        <w:t xml:space="preserve"> el </w:t>
+      </w:r>
+      <w:proofErr w:type="spellStart"/>
+      <w:r>
+        <w:t>nombre</w:t>
+      </w:r>
+      <w:proofErr w:type="spellEnd"/>
+      <w:r>
+        <w:t xml:space="preserve">, la </w:t>
+      </w:r>
+      <w:proofErr w:type="spellStart"/>
+      <w:r>
+        <w:t>poblacion</w:t>
+      </w:r>
+      <w:proofErr w:type="spellEnd"/>
+      <w:r>
+        <w:t xml:space="preserve"> y el area YA ESTA--&gt;</w:t>
+      </w:r>
+    </w:p>
+    <w:p>
+      <w:pPr>
+        <w:pStyle w:val="ListParagraph"/>
+        <w:ind w:left="630"/>
+      </w:pPr>
+      <w:proofErr w:type="gramStart"/>
+      <w:r>
+        <w:t>&lt;!--</w:t>
+      </w:r>
+      <w:proofErr w:type="gramEnd"/>
+      <w:r>
+        <w:t xml:space="preserve">Las </w:t>
+      </w:r>
+      <w:proofErr w:type="spellStart"/>
+      <w:r>
+        <w:t>ciudades</w:t>
+      </w:r>
+      <w:proofErr w:type="spellEnd"/>
+      <w:r>
+        <w:t xml:space="preserve"> </w:t>
+      </w:r>
+      <w:proofErr w:type="spellStart"/>
+      <w:r>
+        <w:t>deben</w:t>
+      </w:r>
+      <w:proofErr w:type="spellEnd"/>
+      <w:r>
+        <w:t xml:space="preserve"> </w:t>
+      </w:r>
+      <w:proofErr w:type="spellStart"/>
+      <w:r>
+        <w:t>tener</w:t>
+      </w:r>
+      <w:proofErr w:type="spellEnd"/>
+      <w:r>
+        <w:t xml:space="preserve"> </w:t>
+      </w:r>
+      <w:proofErr w:type="spellStart"/>
+      <w:r>
+        <w:t>su</w:t>
+      </w:r>
+      <w:proofErr w:type="spellEnd"/>
+      <w:r>
+        <w:t xml:space="preserve"> </w:t>
+      </w:r>
+      <w:proofErr w:type="spellStart"/>
+      <w:r>
+        <w:t>nombre</w:t>
+      </w:r>
+      <w:proofErr w:type="spellEnd"/>
+      <w:r>
+        <w:t xml:space="preserve"> y la </w:t>
+      </w:r>
+      <w:proofErr w:type="spellStart"/>
+      <w:r>
+        <w:t>poblacion</w:t>
+      </w:r>
+      <w:proofErr w:type="spellEnd"/>
+      <w:r>
+        <w:t xml:space="preserve"> YA ESTA--&gt;</w:t>
+      </w:r>
+    </w:p>
+    <w:p>
+      <w:pPr>
+        <w:pStyle w:val="ListParagraph"/>
+        <w:ind w:left="630"/>
+      </w:pPr>
+      <w:proofErr w:type="gramStart"/>
+      <w:r>
+        <w:t>&lt;!--</w:t>
+      </w:r>
+      <w:proofErr w:type="gramEnd"/>
+      <w:r>
+        <w:t xml:space="preserve">El </w:t>
+      </w:r>
+      <w:proofErr w:type="spellStart"/>
+      <w:r>
+        <w:t>nombre</w:t>
+      </w:r>
+      <w:proofErr w:type="spellEnd"/>
+      <w:r>
+        <w:t xml:space="preserve"> de las </w:t>
+      </w:r>
+      <w:proofErr w:type="spellStart"/>
+      <w:r>
+        <w:t>ciudades</w:t>
+      </w:r>
+      <w:proofErr w:type="spellEnd"/>
+      <w:r>
+        <w:t xml:space="preserve"> </w:t>
+      </w:r>
+      <w:proofErr w:type="spellStart"/>
+      <w:r>
+        <w:t>es</w:t>
+      </w:r>
+      <w:proofErr w:type="spellEnd"/>
+      <w:r>
+        <w:t xml:space="preserve"> un </w:t>
+      </w:r>
+      <w:proofErr w:type="spellStart"/>
+      <w:r>
+        <w:t>texto</w:t>
+      </w:r>
+      <w:proofErr w:type="spellEnd"/>
+      <w:r>
+        <w:t xml:space="preserve"> --&gt;</w:t>
+      </w:r>
+    </w:p>
+    <w:p>
+      <w:pPr>
+        <w:pStyle w:val="ListParagraph"/>
+        <w:ind w:left="630"/>
+      </w:pPr>
+      <w:proofErr w:type="gramStart"/>
+      <w:r>
+        <w:t>&lt;!--</w:t>
+      </w:r>
+      <w:proofErr w:type="gramEnd"/>
+      <w:r>
+        <w:t xml:space="preserve">La </w:t>
+      </w:r>
+      <w:proofErr w:type="spellStart"/>
+      <w:r>
+        <w:t>poblacion</w:t>
+      </w:r>
+      <w:proofErr w:type="spellEnd"/>
+      <w:r>
+        <w:t xml:space="preserve"> de las </w:t>
+      </w:r>
+      <w:proofErr w:type="spellStart"/>
+      <w:r>
+        <w:t>ciudades</w:t>
+      </w:r>
+      <w:proofErr w:type="spellEnd"/>
+      <w:r>
+        <w:t xml:space="preserve"> </w:t>
+      </w:r>
+      <w:proofErr w:type="spellStart"/>
+      <w:r>
+        <w:t>es</w:t>
+      </w:r>
+      <w:proofErr w:type="spellEnd"/>
+      <w:r>
+        <w:t xml:space="preserve"> un </w:t>
+      </w:r>
+      <w:proofErr w:type="spellStart"/>
+      <w:r>
+        <w:t>texto</w:t>
+      </w:r>
+      <w:proofErr w:type="spellEnd"/>
+      <w:r>
+        <w:t xml:space="preserve"> --&gt;</w:t>
+      </w:r>
+    </w:p>
+    <w:p>
+      <w:pPr>
+        <w:pStyle w:val="ListParagraph"/>
+        <w:ind w:left="630"/>
+      </w:pPr>
+      <w:proofErr w:type="gramStart"/>
+      <w:r>
+        <w:t>&lt;!--</w:t>
+      </w:r>
+      <w:proofErr w:type="gramEnd"/>
+      <w:r>
+        <w:t xml:space="preserve">El </w:t>
+      </w:r>
+      <w:proofErr w:type="spellStart"/>
+      <w:r>
+        <w:t>lenguaje</w:t>
+      </w:r>
+      <w:proofErr w:type="spellEnd"/>
+      <w:r>
+        <w:t xml:space="preserve"> </w:t>
+      </w:r>
+      <w:proofErr w:type="spellStart"/>
+      <w:r>
+        <w:t>debe</w:t>
+      </w:r>
+      <w:proofErr w:type="spellEnd"/>
+      <w:r>
+        <w:t xml:space="preserve"> </w:t>
+      </w:r>
+      <w:proofErr w:type="spellStart"/>
+      <w:r>
+        <w:t>contener</w:t>
+      </w:r>
+      <w:proofErr w:type="spellEnd"/>
+      <w:r>
+        <w:t xml:space="preserve"> el </w:t>
+      </w:r>
+      <w:proofErr w:type="spellStart"/>
+      <w:r>
+        <w:t>porcentaje</w:t>
+      </w:r>
+      <w:proofErr w:type="spellEnd"/>
+      <w:r>
+        <w:t xml:space="preserve"> YA ESTA--&gt;</w:t>
+      </w:r>
+    </w:p>
+    <w:p>
+      <w:pPr>
+        <w:pStyle w:val="ListParagraph"/>
+        <w:ind w:left="630"/>
+      </w:pPr>
+      <w:proofErr w:type="gramStart"/>
+      <w:r>
+        <w:t>&lt;!--</w:t>
+      </w:r>
+      <w:proofErr w:type="gramEnd"/>
+      <w:r>
+        <w:t xml:space="preserve">El </w:t>
+      </w:r>
+      <w:proofErr w:type="spellStart"/>
+      <w:r>
+        <w:t>nombre</w:t>
+      </w:r>
+      <w:proofErr w:type="spellEnd"/>
+      <w:r>
+        <w:t xml:space="preserve"> del </w:t>
+      </w:r>
+      <w:proofErr w:type="spellStart"/>
+      <w:r>
+        <w:t>lenguaje</w:t>
+      </w:r>
+      <w:proofErr w:type="spellEnd"/>
+      <w:r>
+        <w:t xml:space="preserve"> </w:t>
+      </w:r>
+      <w:proofErr w:type="spellStart"/>
+      <w:r>
+        <w:t>es</w:t>
+      </w:r>
+      <w:proofErr w:type="spellEnd"/>
+      <w:r>
+        <w:t xml:space="preserve"> un </w:t>
+      </w:r>
+      <w:proofErr w:type="spellStart"/>
+      <w:r>
+        <w:t>texto</w:t>
+      </w:r>
+      <w:proofErr w:type="spellEnd"/>
+      <w:r>
+        <w:t xml:space="preserve"> YA ESTA--&gt;</w:t>
+      </w:r>
+    </w:p>
+    <w:p>
+      <w:pPr>
+        <w:pStyle w:val="ListParagraph"/>
+        <w:ind w:left="630"/>
+      </w:pPr>
+    </w:p>
+    <w:p>
+      <w:pPr>
+        <w:pStyle w:val="ListParagraph"/>
+        <w:ind w:left="630"/>
+      </w:pPr>
+      <w:proofErr w:type="gramStart"/>
+      <w:r>
+        <w:t>&lt;!DOCTYPE</w:t>
+      </w:r>
+      <w:proofErr w:type="gramEnd"/>
+      <w:r>
+        <w:t xml:space="preserve"> countries[</w:t>
+      </w:r>
+    </w:p>
+    <w:p>
+      <w:pPr>
+        <w:pStyle w:val="ListParagraph"/>
+        <w:ind w:left="630"/>
+      </w:pPr>
+    </w:p>
+    <w:p>
+      <w:pPr>
+        <w:pStyle w:val="ListParagraph"/>
+        <w:ind w:left="630"/>
+      </w:pPr>
+      <w:r>
+        <w:t xml:space="preserve">    </w:t>
+      </w:r>
+      <w:proofErr w:type="gramStart"/>
+      <w:r>
+        <w:t>&lt;!ELEMENT</w:t>
+      </w:r>
+      <w:proofErr w:type="gramEnd"/>
+      <w:r>
+        <w:t xml:space="preserve"> country (</w:t>
+      </w:r>
+      <w:proofErr w:type="spellStart"/>
+      <w:r>
+        <w:t>city,language</w:t>
+      </w:r>
+      <w:proofErr w:type="spellEnd"/>
+      <w:r>
+        <w:t>)*&gt;</w:t>
+      </w:r>
+    </w:p>
+    <w:p>
+      <w:pPr>
+        <w:pStyle w:val="ListParagraph"/>
+        <w:ind w:left="630"/>
+      </w:pPr>
+      <w:r>
+        <w:t xml:space="preserve">    </w:t>
+      </w:r>
+      <w:proofErr w:type="gramStart"/>
+      <w:r>
+        <w:t>&lt;!ELEMENT</w:t>
+      </w:r>
+      <w:proofErr w:type="gramEnd"/>
+      <w:r>
+        <w:t xml:space="preserve"> language (#PCDATA)&gt;</w:t>
+      </w:r>
+    </w:p>
+    <w:p>
+      <w:pPr>
+        <w:pStyle w:val="ListParagraph"/>
+        <w:ind w:left="630"/>
+      </w:pPr>
+      <w:r>
+        <w:t xml:space="preserve">    </w:t>
+      </w:r>
+      <w:proofErr w:type="gramStart"/>
+      <w:r>
+        <w:t>&lt;!ELEMENT</w:t>
+      </w:r>
+      <w:proofErr w:type="gramEnd"/>
+      <w:r>
+        <w:t xml:space="preserve"> city (</w:t>
+      </w:r>
+      <w:proofErr w:type="spellStart"/>
+      <w:r>
+        <w:t>name,population</w:t>
+      </w:r>
+      <w:proofErr w:type="spellEnd"/>
+      <w:r>
+        <w:t>)&gt;</w:t>
+      </w:r>
+    </w:p>
+    <w:p>
+      <w:pPr>
+        <w:pStyle w:val="ListParagraph"/>
+        <w:ind w:left="630"/>
+      </w:pPr>
+      <w:r>
+        <w:t xml:space="preserve">    </w:t>
+      </w:r>
+      <w:proofErr w:type="gramStart"/>
+      <w:r>
+        <w:t>&lt;!ELEMENT</w:t>
+      </w:r>
+      <w:proofErr w:type="gramEnd"/>
+      <w:r>
+        <w:t xml:space="preserve"> name (#PCDATA)&gt;</w:t>
+      </w:r>
+    </w:p>
+    <w:p>
+      <w:pPr>
+        <w:pStyle w:val="ListParagraph"/>
+        <w:ind w:left="630"/>
+      </w:pPr>
+      <w:r>
+        <w:t xml:space="preserve">    </w:t>
+      </w:r>
+      <w:proofErr w:type="gramStart"/>
+      <w:r>
+        <w:t>&lt;!ELEMENT</w:t>
+      </w:r>
+      <w:proofErr w:type="gramEnd"/>
+      <w:r>
+        <w:t xml:space="preserve"> population (#PCDATA)&gt;</w:t>
+      </w:r>
+    </w:p>
+    <w:p>
+      <w:pPr>
+        <w:pStyle w:val="ListParagraph"/>
+        <w:ind w:left="630"/>
+      </w:pPr>
+      <w:r>
+        <w:tab/>
+      </w:r>
+    </w:p>
+    <w:p>
+      <w:pPr>
+        <w:pStyle w:val="ListParagraph"/>
+        <w:ind w:left="630"/>
+      </w:pPr>
+      <w:r>
+        <w:t xml:space="preserve">    </w:t>
+      </w:r>
+      <w:proofErr w:type="gramStart"/>
+      <w:r>
+        <w:t>&lt;!ATTLIST</w:t>
+      </w:r>
+      <w:proofErr w:type="gramEnd"/>
+      <w:r>
+        <w:t xml:space="preserve"> country name CDATA #REQUIRED&gt;</w:t>
+      </w:r>
+    </w:p>
+    <w:p>
+      <w:pPr>
+        <w:pStyle w:val="ListParagraph"/>
+        <w:ind w:left="630"/>
+      </w:pPr>
+      <w:r>
+        <w:lastRenderedPageBreak/>
+        <w:t xml:space="preserve">    </w:t>
+      </w:r>
+      <w:proofErr w:type="gramStart"/>
+      <w:r>
+        <w:t>&lt;!ATTLIST</w:t>
+      </w:r>
+      <w:proofErr w:type="gramEnd"/>
+      <w:r>
+        <w:t xml:space="preserve"> country population CDATA #REQUIRED&gt;</w:t>
+      </w:r>
+    </w:p>
+    <w:p>
+      <w:pPr>
+        <w:pStyle w:val="ListParagraph"/>
+        <w:ind w:left="630"/>
+      </w:pPr>
+      <w:r>
+        <w:t xml:space="preserve">    </w:t>
+      </w:r>
+      <w:proofErr w:type="gramStart"/>
+      <w:r>
+        <w:t>&lt;!ATTLIST</w:t>
+      </w:r>
+      <w:proofErr w:type="gramEnd"/>
+      <w:r>
+        <w:t xml:space="preserve"> country area CDATA #REQUIRED&gt;</w:t>
+      </w:r>
+    </w:p>
+    <w:p>
+      <w:pPr>
+        <w:pStyle w:val="ListParagraph"/>
+        <w:ind w:left="630"/>
+      </w:pPr>
+      <w:r>
+        <w:t xml:space="preserve">    </w:t>
+      </w:r>
       <w:bookmarkStart w:id="0" w:name="_GoBack"/>
       <w:bookmarkEnd w:id="0"/>
+      <w:r>
+        <w:t>&lt;!ATTLIST language percentage CDATA #REQUIRED&gt;</w:t>
+      </w:r>
+    </w:p>
+    <w:p>
+      <w:pPr>
+        <w:pStyle w:val="ListParagraph"/>
+        <w:ind w:left="630"/>
+      </w:pPr>
+      <w:r>
+        <w:tab/>
+      </w:r>
+    </w:p>
+    <w:p>
+      <w:pPr>
+        <w:pStyle w:val="ListParagraph"/>
+        <w:ind w:left="630"/>
+      </w:pPr>
+      <w:r>
+        <w:t>]&gt;</w:t>
+      </w:r>
     </w:p>
     <w:p>
       <w:pPr>

</xml_diff>

<commit_message>
se agregaron los nuevos paises
</commit_message>
<xml_diff>
--- a/lab05/GualdronPalacios.docx
+++ b/lab05/GualdronPalacios.docx
@@ -9686,15 +9686,28 @@
           <w:color w:val="404040"/>
           <w:sz w:val="18"/>
           <w:szCs w:val="18"/>
-        </w:rPr>
-      </w:pPr>
-      <w:r>
-        <w:rPr>
-          <w:color w:val="404040"/>
-          <w:sz w:val="18"/>
-          <w:szCs w:val="18"/>
-        </w:rPr>
-        <w:t>countries/</w:t>
+          <w:lang w:val="es-CO"/>
+        </w:rPr>
+      </w:pPr>
+      <w:proofErr w:type="spellStart"/>
+      <w:r>
+        <w:rPr>
+          <w:color w:val="404040"/>
+          <w:sz w:val="18"/>
+          <w:szCs w:val="18"/>
+          <w:lang w:val="es-CO"/>
+        </w:rPr>
+        <w:t>countries</w:t>
+      </w:r>
+      <w:proofErr w:type="spellEnd"/>
+      <w:r>
+        <w:rPr>
+          <w:color w:val="404040"/>
+          <w:sz w:val="18"/>
+          <w:szCs w:val="18"/>
+          <w:lang w:val="es-CO"/>
+        </w:rPr>
+        <w:t>/</w:t>
       </w:r>
       <w:proofErr w:type="gramStart"/>
       <w:r>
@@ -9702,6 +9715,7 @@
           <w:color w:val="404040"/>
           <w:sz w:val="18"/>
           <w:szCs w:val="18"/>
+          <w:lang w:val="es-CO"/>
         </w:rPr>
         <w:t>country[</w:t>
       </w:r>
@@ -9711,8 +9725,9 @@
           <w:color w:val="404040"/>
           <w:sz w:val="18"/>
           <w:szCs w:val="18"/>
-        </w:rPr>
-        <w:t xml:space="preserve">@area &gt; </w:t>
+          <w:lang w:val="es-CO"/>
+        </w:rPr>
+        <w:t>@</w:t>
       </w:r>
       <w:proofErr w:type="spellStart"/>
       <w:r>
@@ -9720,6 +9735,27 @@
           <w:color w:val="404040"/>
           <w:sz w:val="18"/>
           <w:szCs w:val="18"/>
+          <w:lang w:val="es-CO"/>
+        </w:rPr>
+        <w:t>area</w:t>
+      </w:r>
+      <w:proofErr w:type="spellEnd"/>
+      <w:r>
+        <w:rPr>
+          <w:color w:val="404040"/>
+          <w:sz w:val="18"/>
+          <w:szCs w:val="18"/>
+          <w:lang w:val="es-CO"/>
+        </w:rPr>
+        <w:t xml:space="preserve"> &gt; </w:t>
+      </w:r>
+      <w:proofErr w:type="spellStart"/>
+      <w:r>
+        <w:rPr>
+          <w:color w:val="404040"/>
+          <w:sz w:val="18"/>
+          <w:szCs w:val="18"/>
+          <w:lang w:val="es-CO"/>
         </w:rPr>
         <w:t>avg</w:t>
       </w:r>
@@ -9729,9 +9765,61 @@
           <w:color w:val="404040"/>
           <w:sz w:val="18"/>
           <w:szCs w:val="18"/>
-        </w:rPr>
-        <w:t>(/countries/country/@area)]/@name</w:t>
-      </w:r>
+          <w:lang w:val="es-CO"/>
+        </w:rPr>
+        <w:t>(/</w:t>
+      </w:r>
+      <w:proofErr w:type="spellStart"/>
+      <w:r>
+        <w:rPr>
+          <w:color w:val="404040"/>
+          <w:sz w:val="18"/>
+          <w:szCs w:val="18"/>
+          <w:lang w:val="es-CO"/>
+        </w:rPr>
+        <w:t>countries</w:t>
+      </w:r>
+      <w:proofErr w:type="spellEnd"/>
+      <w:r>
+        <w:rPr>
+          <w:color w:val="404040"/>
+          <w:sz w:val="18"/>
+          <w:szCs w:val="18"/>
+          <w:lang w:val="es-CO"/>
+        </w:rPr>
+        <w:t>/country/@</w:t>
+      </w:r>
+      <w:proofErr w:type="spellStart"/>
+      <w:r>
+        <w:rPr>
+          <w:color w:val="404040"/>
+          <w:sz w:val="18"/>
+          <w:szCs w:val="18"/>
+          <w:lang w:val="es-CO"/>
+        </w:rPr>
+        <w:t>area</w:t>
+      </w:r>
+      <w:proofErr w:type="spellEnd"/>
+      <w:r>
+        <w:rPr>
+          <w:color w:val="404040"/>
+          <w:sz w:val="18"/>
+          <w:szCs w:val="18"/>
+          <w:lang w:val="es-CO"/>
+        </w:rPr>
+        <w:t>)]/@</w:t>
+      </w:r>
+      <w:proofErr w:type="spellStart"/>
+      <w:r>
+        <w:rPr>
+          <w:color w:val="404040"/>
+          <w:sz w:val="18"/>
+          <w:szCs w:val="18"/>
+          <w:lang w:val="es-CO"/>
+        </w:rPr>
+        <w:t>name</w:t>
+      </w:r>
+      <w:proofErr w:type="spellEnd"/>
     </w:p>
     <w:p>
       <w:pPr>
@@ -11679,15 +11767,28 @@
           <w:color w:val="404040"/>
           <w:sz w:val="18"/>
           <w:szCs w:val="18"/>
-        </w:rPr>
-      </w:pPr>
-      <w:r>
-        <w:rPr>
-          <w:color w:val="404040"/>
-          <w:sz w:val="18"/>
-          <w:szCs w:val="18"/>
-        </w:rPr>
-        <w:t>countries/</w:t>
+          <w:lang w:val="es-CO"/>
+        </w:rPr>
+      </w:pPr>
+      <w:proofErr w:type="spellStart"/>
+      <w:r>
+        <w:rPr>
+          <w:color w:val="404040"/>
+          <w:sz w:val="18"/>
+          <w:szCs w:val="18"/>
+          <w:lang w:val="es-CO"/>
+        </w:rPr>
+        <w:t>countries</w:t>
+      </w:r>
+      <w:proofErr w:type="spellEnd"/>
+      <w:r>
+        <w:rPr>
+          <w:color w:val="404040"/>
+          <w:sz w:val="18"/>
+          <w:szCs w:val="18"/>
+          <w:lang w:val="es-CO"/>
+        </w:rPr>
+        <w:t>/</w:t>
       </w:r>
       <w:proofErr w:type="gramStart"/>
       <w:r>
@@ -11695,6 +11796,7 @@
           <w:color w:val="404040"/>
           <w:sz w:val="18"/>
           <w:szCs w:val="18"/>
+          <w:lang w:val="es-CO"/>
         </w:rPr>
         <w:t>country[</w:t>
       </w:r>
@@ -11704,31 +11806,133 @@
           <w:color w:val="404040"/>
           <w:sz w:val="18"/>
           <w:szCs w:val="18"/>
-        </w:rPr>
-        <w:t>@population = max(/countries/country/@population)]/@name</w:t>
-      </w:r>
-    </w:p>
-    <w:p>
-      <w:pPr>
-        <w:pStyle w:val="HTMLconformatoprevio"/>
-        <w:shd w:val="clear" w:color="auto" w:fill="FFFFFF"/>
-        <w:spacing w:line="270" w:lineRule="atLeast"/>
-        <w:rPr>
-          <w:rStyle w:val="str"/>
-          <w:color w:val="008800"/>
-          <w:sz w:val="18"/>
-          <w:szCs w:val="18"/>
-        </w:rPr>
-      </w:pPr>
-      <w:r>
-        <w:rPr>
-          <w:rStyle w:val="typ"/>
-          <w:color w:val="660066"/>
-          <w:sz w:val="18"/>
-          <w:szCs w:val="18"/>
+          <w:lang w:val="es-CO"/>
+        </w:rPr>
+        <w:t>@</w:t>
+      </w:r>
+      <w:proofErr w:type="spellStart"/>
+      <w:r>
+        <w:rPr>
+          <w:color w:val="404040"/>
+          <w:sz w:val="18"/>
+          <w:szCs w:val="18"/>
+          <w:lang w:val="es-CO"/>
+        </w:rPr>
+        <w:t>population</w:t>
+      </w:r>
+      <w:proofErr w:type="spellEnd"/>
+      <w:r>
+        <w:rPr>
+          <w:color w:val="404040"/>
+          <w:sz w:val="18"/>
+          <w:szCs w:val="18"/>
+          <w:lang w:val="es-CO"/>
+        </w:rPr>
+        <w:t xml:space="preserve"> = </w:t>
+      </w:r>
+      <w:proofErr w:type="spellStart"/>
+      <w:r>
+        <w:rPr>
+          <w:color w:val="404040"/>
+          <w:sz w:val="18"/>
+          <w:szCs w:val="18"/>
+          <w:lang w:val="es-CO"/>
+        </w:rPr>
+        <w:t>max</w:t>
+      </w:r>
+      <w:proofErr w:type="spellEnd"/>
+      <w:r>
+        <w:rPr>
+          <w:color w:val="404040"/>
+          <w:sz w:val="18"/>
+          <w:szCs w:val="18"/>
+          <w:lang w:val="es-CO"/>
+        </w:rPr>
+        <w:t>(/</w:t>
+      </w:r>
+      <w:proofErr w:type="spellStart"/>
+      <w:r>
+        <w:rPr>
+          <w:color w:val="404040"/>
+          <w:sz w:val="18"/>
+          <w:szCs w:val="18"/>
+          <w:lang w:val="es-CO"/>
+        </w:rPr>
+        <w:t>countries</w:t>
+      </w:r>
+      <w:proofErr w:type="spellEnd"/>
+      <w:r>
+        <w:rPr>
+          <w:color w:val="404040"/>
+          <w:sz w:val="18"/>
+          <w:szCs w:val="18"/>
+          <w:lang w:val="es-CO"/>
+        </w:rPr>
+        <w:t>/country/@</w:t>
+      </w:r>
+      <w:proofErr w:type="spellStart"/>
+      <w:r>
+        <w:rPr>
+          <w:color w:val="404040"/>
+          <w:sz w:val="18"/>
+          <w:szCs w:val="18"/>
+          <w:lang w:val="es-CO"/>
+        </w:rPr>
+        <w:t>population</w:t>
+      </w:r>
+      <w:proofErr w:type="spellEnd"/>
+      <w:r>
+        <w:rPr>
+          <w:color w:val="404040"/>
+          <w:sz w:val="18"/>
+          <w:szCs w:val="18"/>
+          <w:lang w:val="es-CO"/>
+        </w:rPr>
+        <w:t>)]/@</w:t>
+      </w:r>
+      <w:proofErr w:type="spellStart"/>
+      <w:r>
+        <w:rPr>
+          <w:color w:val="404040"/>
+          <w:sz w:val="18"/>
+          <w:szCs w:val="18"/>
+          <w:lang w:val="es-CO"/>
+        </w:rPr>
+        <w:t>name</w:t>
+      </w:r>
+      <w:proofErr w:type="spellEnd"/>
+    </w:p>
+    <w:p>
+      <w:pPr>
+        <w:pStyle w:val="HTMLconformatoprevio"/>
+        <w:shd w:val="clear" w:color="auto" w:fill="FFFFFF"/>
+        <w:spacing w:line="270" w:lineRule="atLeast"/>
+        <w:rPr>
+          <w:rStyle w:val="str"/>
+          <w:color w:val="008800"/>
+          <w:sz w:val="18"/>
+          <w:szCs w:val="18"/>
+        </w:rPr>
+      </w:pPr>
+      <w:r>
+        <w:rPr>
+          <w:rStyle w:val="typ"/>
+          <w:color w:val="660066"/>
+          <w:sz w:val="18"/>
+          <w:szCs w:val="18"/>
+          <w:lang w:val="es-CO"/>
         </w:rPr>
         <w:tab/>
-        <w:t xml:space="preserve">  Attribute</w:t>
+        <w:t xml:space="preserve">  </w:t>
+      </w:r>
+      <w:r>
+        <w:rPr>
+          <w:rStyle w:val="typ"/>
+          <w:color w:val="660066"/>
+          <w:sz w:val="18"/>
+          <w:szCs w:val="18"/>
+        </w:rPr>
+        <w:t>Attribute</w:t>
       </w:r>
       <w:r>
         <w:rPr>
@@ -13254,45 +13458,296 @@
         <w:rPr>
           <w:lang w:val="es-CO"/>
         </w:rPr>
-        <w:t>&lt;!</w:t>
+        <w:t>&lt;!--</w:t>
       </w:r>
       <w:proofErr w:type="gramEnd"/>
       <w:r>
         <w:rPr>
           <w:lang w:val="es-CO"/>
         </w:rPr>
-        <w:t xml:space="preserve">--El nombre del lenguaje es un texto </w:t>
-      </w:r>
+        <w:t>El nombre del lenguaje es un texto --&gt;</w:t>
+      </w:r>
+    </w:p>
+    <w:p>
+      <w:pPr>
+        <w:pStyle w:val="Prrafodelista"/>
+        <w:ind w:left="630"/>
+        <w:rPr>
+          <w:lang w:val="es-CO"/>
+        </w:rPr>
+      </w:pPr>
+    </w:p>
+    <w:p>
+      <w:pPr>
+        <w:pStyle w:val="Prrafodelista"/>
+        <w:ind w:left="630"/>
+      </w:pPr>
+      <w:proofErr w:type="gramStart"/>
+      <w:r>
+        <w:t>&lt;!DOCTYPE</w:t>
+      </w:r>
+      <w:proofErr w:type="gramEnd"/>
+      <w:r>
+        <w:t xml:space="preserve"> countries[</w:t>
+      </w:r>
+    </w:p>
+    <w:p>
+      <w:pPr>
+        <w:pStyle w:val="Prrafodelista"/>
+        <w:ind w:left="630"/>
+      </w:pPr>
+    </w:p>
+    <w:p>
+      <w:pPr>
+        <w:pStyle w:val="Prrafodelista"/>
+        <w:ind w:left="630"/>
+      </w:pPr>
+      <w:r>
+        <w:t xml:space="preserve">    </w:t>
+      </w:r>
+      <w:proofErr w:type="gramStart"/>
+      <w:r>
+        <w:t>&lt;!ELEMENT</w:t>
+      </w:r>
+      <w:proofErr w:type="gramEnd"/>
+      <w:r>
+        <w:t xml:space="preserve"> country (</w:t>
+      </w:r>
+      <w:proofErr w:type="spellStart"/>
+      <w:r>
+        <w:t>city,language</w:t>
+      </w:r>
+      <w:proofErr w:type="spellEnd"/>
+      <w:r>
+        <w:t>)*&gt;</w:t>
+      </w:r>
+    </w:p>
+    <w:p>
+      <w:pPr>
+        <w:pStyle w:val="Prrafodelista"/>
+        <w:ind w:left="630"/>
+      </w:pPr>
+      <w:r>
+        <w:t xml:space="preserve">    </w:t>
+      </w:r>
+      <w:proofErr w:type="gramStart"/>
+      <w:r>
+        <w:t>&lt;!ELEMENT</w:t>
+      </w:r>
+      <w:proofErr w:type="gramEnd"/>
+      <w:r>
+        <w:t xml:space="preserve"> language (#PCDATA)&gt;</w:t>
+      </w:r>
+    </w:p>
+    <w:p>
+      <w:pPr>
+        <w:pStyle w:val="Prrafodelista"/>
+        <w:ind w:left="630"/>
+      </w:pPr>
+      <w:r>
+        <w:t xml:space="preserve">    </w:t>
+      </w:r>
+      <w:proofErr w:type="gramStart"/>
+      <w:r>
+        <w:t>&lt;!ELEMENT</w:t>
+      </w:r>
+      <w:proofErr w:type="gramEnd"/>
+      <w:r>
+        <w:t xml:space="preserve"> city (</w:t>
+      </w:r>
+      <w:proofErr w:type="spellStart"/>
+      <w:r>
+        <w:t>name,population</w:t>
+      </w:r>
+      <w:proofErr w:type="spellEnd"/>
+      <w:r>
+        <w:t>)&gt;</w:t>
+      </w:r>
+    </w:p>
+    <w:p>
+      <w:pPr>
+        <w:pStyle w:val="Prrafodelista"/>
+        <w:ind w:left="630"/>
+      </w:pPr>
+      <w:r>
+        <w:t xml:space="preserve">    </w:t>
+      </w:r>
+      <w:proofErr w:type="gramStart"/>
+      <w:r>
+        <w:t>&lt;!ELEMENT</w:t>
+      </w:r>
+      <w:proofErr w:type="gramEnd"/>
+      <w:r>
+        <w:t xml:space="preserve"> name (#PCDATA)&gt;</w:t>
+      </w:r>
+    </w:p>
+    <w:p>
+      <w:pPr>
+        <w:pStyle w:val="Prrafodelista"/>
+        <w:ind w:left="630"/>
+      </w:pPr>
+      <w:r>
+        <w:t xml:space="preserve">    </w:t>
+      </w:r>
+      <w:proofErr w:type="gramStart"/>
+      <w:r>
+        <w:t>&lt;!ELEMENT</w:t>
+      </w:r>
+      <w:proofErr w:type="gramEnd"/>
+      <w:r>
+        <w:t xml:space="preserve"> population (#PCDATA)&gt;</w:t>
+      </w:r>
+    </w:p>
+    <w:p>
+      <w:pPr>
+        <w:pStyle w:val="Prrafodelista"/>
+        <w:ind w:left="630"/>
+      </w:pPr>
+      <w:r>
+        <w:tab/>
+      </w:r>
+    </w:p>
+    <w:p>
+      <w:pPr>
+        <w:pStyle w:val="Prrafodelista"/>
+        <w:ind w:left="630"/>
+      </w:pPr>
+      <w:r>
+        <w:t xml:space="preserve">    </w:t>
+      </w:r>
+      <w:proofErr w:type="gramStart"/>
+      <w:r>
+        <w:t>&lt;!ATTLIST</w:t>
+      </w:r>
+      <w:proofErr w:type="gramEnd"/>
+      <w:r>
+        <w:t xml:space="preserve"> country name CDATA #REQUIRED&gt;</w:t>
+      </w:r>
+    </w:p>
+    <w:p>
+      <w:pPr>
+        <w:pStyle w:val="Prrafodelista"/>
+        <w:ind w:left="630"/>
+      </w:pPr>
+      <w:r>
+        <w:lastRenderedPageBreak/>
+        <w:t xml:space="preserve">    </w:t>
+      </w:r>
+      <w:proofErr w:type="gramStart"/>
+      <w:r>
+        <w:t>&lt;!ATTLIST</w:t>
+      </w:r>
+      <w:proofErr w:type="gramEnd"/>
+      <w:r>
+        <w:t xml:space="preserve"> country population CDATA #REQUIRED&gt;</w:t>
+      </w:r>
+    </w:p>
+    <w:p>
+      <w:pPr>
+        <w:pStyle w:val="Prrafodelista"/>
+        <w:ind w:left="630"/>
+      </w:pPr>
+      <w:r>
+        <w:t xml:space="preserve">    </w:t>
+      </w:r>
+      <w:proofErr w:type="gramStart"/>
+      <w:r>
+        <w:t>&lt;!ATTLIST</w:t>
+      </w:r>
+      <w:proofErr w:type="gramEnd"/>
+      <w:r>
+        <w:t xml:space="preserve"> country area CDATA #REQUIRED&gt;</w:t>
+      </w:r>
+    </w:p>
+    <w:p>
+      <w:pPr>
+        <w:pStyle w:val="Prrafodelista"/>
+        <w:ind w:left="630"/>
+      </w:pPr>
+      <w:r>
+        <w:t xml:space="preserve">    </w:t>
+      </w:r>
+      <w:proofErr w:type="gramStart"/>
+      <w:r>
+        <w:t>&lt;!ATTLIST</w:t>
+      </w:r>
+      <w:proofErr w:type="gramEnd"/>
+      <w:r>
+        <w:t xml:space="preserve"> language percentage CDATA #REQUIRED&gt;</w:t>
+      </w:r>
+    </w:p>
+    <w:p>
+      <w:pPr>
+        <w:pStyle w:val="Prrafodelista"/>
+        <w:ind w:left="630"/>
+      </w:pPr>
+      <w:r>
+        <w:t>]&gt;</w:t>
+      </w:r>
+    </w:p>
+    <w:p>
+      <w:pPr>
+        <w:pStyle w:val="Prrafodelista"/>
+        <w:ind w:left="630"/>
+      </w:pPr>
       <w:bookmarkStart w:id="0" w:name="_GoBack"/>
       <w:bookmarkEnd w:id="0"/>
-      <w:r>
-        <w:rPr>
-          <w:lang w:val="es-CO"/>
-        </w:rPr>
-        <w:t>--&gt;</w:t>
-      </w:r>
+    </w:p>
+    <w:p>
+      <w:pPr>
+        <w:pStyle w:val="Prrafodelista"/>
+        <w:numPr>
+          <w:ilvl w:val="0"/>
+          <w:numId w:val="2"/>
+        </w:numPr>
+      </w:pPr>
+      <w:proofErr w:type="spellStart"/>
+      <w:r>
+        <w:rPr>
+          <w:b/>
+        </w:rPr>
+        <w:t>Nuevos</w:t>
+      </w:r>
+      <w:proofErr w:type="spellEnd"/>
+      <w:r>
+        <w:rPr>
+          <w:b/>
+        </w:rPr>
+        <w:t xml:space="preserve"> </w:t>
+      </w:r>
+      <w:proofErr w:type="spellStart"/>
+      <w:r>
+        <w:rPr>
+          <w:b/>
+        </w:rPr>
+        <w:t>datos</w:t>
+      </w:r>
+      <w:proofErr w:type="spellEnd"/>
     </w:p>
     <w:p>
       <w:pPr>
         <w:pStyle w:val="Prrafodelista"/>
         <w:ind w:left="630"/>
-        <w:rPr>
-          <w:lang w:val="es-CO"/>
-        </w:rPr>
-      </w:pPr>
+      </w:pPr>
+      <w:r>
+        <w:t>&lt;countries&gt;</w:t>
+      </w:r>
     </w:p>
     <w:p>
       <w:pPr>
         <w:pStyle w:val="Prrafodelista"/>
         <w:ind w:left="630"/>
       </w:pPr>
-      <w:proofErr w:type="gramStart"/>
-      <w:r>
-        <w:t>&lt;!DOCTYPE</w:t>
-      </w:r>
-      <w:proofErr w:type="gramEnd"/>
-      <w:r>
-        <w:t xml:space="preserve"> countries[</w:t>
+      <w:r>
+        <w:t xml:space="preserve">  &lt;country name="</w:t>
+      </w:r>
+      <w:proofErr w:type="spellStart"/>
+      <w:r>
+        <w:t>Zafiro</w:t>
+      </w:r>
+      <w:proofErr w:type="spellEnd"/>
+      <w:r>
+        <w:t>" population="254565" area="1345410"&gt;</w:t>
       </w:r>
     </w:p>
     <w:p>
@@ -13300,6 +13755,9 @@
         <w:pStyle w:val="Prrafodelista"/>
         <w:ind w:left="630"/>
       </w:pPr>
+      <w:r>
+        <w:t xml:space="preserve">    &lt;city&gt;</w:t>
+      </w:r>
     </w:p>
     <w:p>
       <w:pPr>
@@ -13307,23 +13765,15 @@
         <w:ind w:left="630"/>
       </w:pPr>
       <w:r>
-        <w:t xml:space="preserve">    </w:t>
-      </w:r>
-      <w:proofErr w:type="gramStart"/>
-      <w:r>
-        <w:t>&lt;!ELEMENT</w:t>
-      </w:r>
-      <w:proofErr w:type="gramEnd"/>
-      <w:r>
-        <w:t xml:space="preserve"> country (</w:t>
+        <w:t xml:space="preserve">      &lt;name&gt;</w:t>
       </w:r>
       <w:proofErr w:type="spellStart"/>
       <w:r>
-        <w:t>city,language</w:t>
+        <w:t>Zendal</w:t>
       </w:r>
       <w:proofErr w:type="spellEnd"/>
       <w:r>
-        <w:t>)*&gt;</w:t>
+        <w:t>&lt;/name&gt;</w:t>
       </w:r>
     </w:p>
     <w:p>
@@ -13332,15 +13782,7 @@
         <w:ind w:left="630"/>
       </w:pPr>
       <w:r>
-        <w:t xml:space="preserve">    </w:t>
-      </w:r>
-      <w:proofErr w:type="gramStart"/>
-      <w:r>
-        <w:t>&lt;!ELEMENT</w:t>
-      </w:r>
-      <w:proofErr w:type="gramEnd"/>
-      <w:r>
-        <w:t xml:space="preserve"> language (#PCDATA)&gt;</w:t>
+        <w:t xml:space="preserve">      &lt;population&gt;55313&lt;/population&gt;</w:t>
       </w:r>
     </w:p>
     <w:p>
@@ -13349,23 +13791,7 @@
         <w:ind w:left="630"/>
       </w:pPr>
       <w:r>
-        <w:t xml:space="preserve">    </w:t>
-      </w:r>
-      <w:proofErr w:type="gramStart"/>
-      <w:r>
-        <w:t>&lt;!ELEMENT</w:t>
-      </w:r>
-      <w:proofErr w:type="gramEnd"/>
-      <w:r>
-        <w:t xml:space="preserve"> city (</w:t>
-      </w:r>
-      <w:proofErr w:type="spellStart"/>
-      <w:r>
-        <w:t>name,population</w:t>
-      </w:r>
-      <w:proofErr w:type="spellEnd"/>
-      <w:r>
-        <w:t>)&gt;</w:t>
+        <w:t xml:space="preserve">    &lt;/city&gt;</w:t>
       </w:r>
     </w:p>
     <w:p>
@@ -13374,15 +13800,7 @@
         <w:ind w:left="630"/>
       </w:pPr>
       <w:r>
-        <w:t xml:space="preserve">    </w:t>
-      </w:r>
-      <w:proofErr w:type="gramStart"/>
-      <w:r>
-        <w:t>&lt;!ELEMENT</w:t>
-      </w:r>
-      <w:proofErr w:type="gramEnd"/>
-      <w:r>
-        <w:t xml:space="preserve"> name (#PCDATA)&gt;</w:t>
+        <w:t xml:space="preserve">  &lt;/country&gt;</w:t>
       </w:r>
     </w:p>
     <w:p>
@@ -13391,15 +13809,15 @@
         <w:ind w:left="630"/>
       </w:pPr>
       <w:r>
-        <w:t xml:space="preserve">    </w:t>
-      </w:r>
-      <w:proofErr w:type="gramStart"/>
-      <w:r>
-        <w:t>&lt;!ELEMENT</w:t>
-      </w:r>
-      <w:proofErr w:type="gramEnd"/>
-      <w:r>
-        <w:t xml:space="preserve"> population (#PCDATA)&gt;</w:t>
+        <w:t xml:space="preserve">  &lt;country name="</w:t>
+      </w:r>
+      <w:proofErr w:type="spellStart"/>
+      <w:r>
+        <w:t>Gemania</w:t>
+      </w:r>
+      <w:proofErr w:type="spellEnd"/>
+      <w:r>
+        <w:t>" population="9059072" area="752510"/&gt;</w:t>
       </w:r>
     </w:p>
     <w:p>
@@ -13408,7 +13826,15 @@
         <w:ind w:left="630"/>
       </w:pPr>
       <w:r>
-        <w:tab/>
+        <w:t xml:space="preserve">  &lt;country name="</w:t>
+      </w:r>
+      <w:proofErr w:type="spellStart"/>
+      <w:r>
+        <w:t>Barandi</w:t>
+      </w:r>
+      <w:proofErr w:type="spellEnd"/>
+      <w:r>
+        <w:t>" population="234567" area="84532"&gt;</w:t>
       </w:r>
     </w:p>
     <w:p>
@@ -13417,15 +13843,15 @@
         <w:ind w:left="630"/>
       </w:pPr>
       <w:r>
-        <w:t xml:space="preserve">    </w:t>
-      </w:r>
-      <w:proofErr w:type="gramStart"/>
-      <w:r>
-        <w:t>&lt;!ATTLIST</w:t>
-      </w:r>
-      <w:proofErr w:type="gramEnd"/>
-      <w:r>
-        <w:t xml:space="preserve"> country name CDATA #REQUIRED&gt;</w:t>
+        <w:t xml:space="preserve">    &lt;language percentage="50"&gt;</w:t>
+      </w:r>
+      <w:proofErr w:type="spellStart"/>
+      <w:r>
+        <w:t>Suahili</w:t>
+      </w:r>
+      <w:proofErr w:type="spellEnd"/>
+      <w:r>
+        <w:t>&lt;/language&gt;</w:t>
       </w:r>
     </w:p>
     <w:p>
@@ -13434,16 +13860,7 @@
         <w:ind w:left="630"/>
       </w:pPr>
       <w:r>
-        <w:lastRenderedPageBreak/>
-        <w:t xml:space="preserve">    </w:t>
-      </w:r>
-      <w:proofErr w:type="gramStart"/>
-      <w:r>
-        <w:t>&lt;!ATTLIST</w:t>
-      </w:r>
-      <w:proofErr w:type="gramEnd"/>
-      <w:r>
-        <w:t xml:space="preserve"> country population CDATA #REQUIRED&gt;</w:t>
+        <w:t xml:space="preserve">  &lt;/country&gt;</w:t>
       </w:r>
     </w:p>
     <w:p>
@@ -13452,52 +13869,8 @@
         <w:ind w:left="630"/>
       </w:pPr>
       <w:r>
-        <w:t xml:space="preserve">    </w:t>
-      </w:r>
-      <w:proofErr w:type="gramStart"/>
-      <w:r>
-        <w:t>&lt;!ATTLIST</w:t>
-      </w:r>
-      <w:proofErr w:type="gramEnd"/>
-      <w:r>
-        <w:t xml:space="preserve"> country area CDATA #REQUIRED&gt;</w:t>
-      </w:r>
-    </w:p>
-    <w:p>
-      <w:pPr>
-        <w:pStyle w:val="Prrafodelista"/>
-        <w:ind w:left="630"/>
-      </w:pPr>
-      <w:r>
-        <w:t xml:space="preserve">    </w:t>
-      </w:r>
-      <w:r>
-        <w:t>&lt;!ATTLIST language percentage CDATA #REQUIRED&gt;</w:t>
-      </w:r>
-    </w:p>
-    <w:p>
-      <w:pPr>
-        <w:pStyle w:val="Prrafodelista"/>
-        <w:ind w:left="630"/>
-      </w:pPr>
-      <w:r>
-        <w:tab/>
-      </w:r>
-    </w:p>
-    <w:p>
-      <w:pPr>
-        <w:pStyle w:val="Prrafodelista"/>
-        <w:ind w:left="630"/>
-      </w:pPr>
-      <w:r>
-        <w:t>]&gt;</w:t>
-      </w:r>
-    </w:p>
-    <w:p>
-      <w:pPr>
-        <w:pStyle w:val="Prrafodelista"/>
-        <w:ind w:left="1080"/>
-      </w:pPr>
+        <w:t>&lt;/countries&gt;</w:t>
+      </w:r>
     </w:p>
     <w:sectPr>
       <w:pgSz w:w="12240" w:h="15840"/>
@@ -13514,8 +13887,8 @@
   <w:abstractNum w:abstractNumId="0" w15:restartNumberingAfterBreak="0">
     <w:nsid w:val="3C7B7875"/>
     <w:multiLevelType w:val="hybridMultilevel"/>
-    <w:tmpl w:val="C468669C"/>
-    <w:lvl w:ilvl="0" w:tplc="F84C1156">
+    <w:tmpl w:val="171A88D2"/>
+    <w:lvl w:ilvl="0" w:tplc="4DC03916">
       <w:start w:val="1"/>
       <w:numFmt w:val="upperLetter"/>
       <w:lvlText w:val="%1."/>
@@ -13525,6 +13898,7 @@
       </w:pPr>
       <w:rPr>
         <w:rFonts w:asciiTheme="minorHAnsi" w:hAnsiTheme="minorHAnsi" w:cstheme="minorHAnsi" w:hint="default"/>
+        <w:b/>
         <w:sz w:val="22"/>
         <w:szCs w:val="22"/>
       </w:rPr>
@@ -14032,6 +14406,7 @@
     <w:lsdException w:name="HTML Sample" w:semiHidden="1" w:unhideWhenUsed="1"/>
     <w:lsdException w:name="HTML Typewriter" w:semiHidden="1" w:unhideWhenUsed="1"/>
     <w:lsdException w:name="HTML Variable" w:semiHidden="1" w:unhideWhenUsed="1"/>
+    <w:lsdException w:name="Normal Table" w:semiHidden="1" w:unhideWhenUsed="1"/>
     <w:lsdException w:name="annotation subject" w:semiHidden="1" w:unhideWhenUsed="1"/>
     <w:lsdException w:name="No List" w:semiHidden="1" w:unhideWhenUsed="1"/>
     <w:lsdException w:name="Outline List 1" w:semiHidden="1" w:unhideWhenUsed="1"/>
@@ -14075,8 +14450,10 @@
     <w:lsdException w:name="Table Elegant" w:semiHidden="1" w:unhideWhenUsed="1"/>
     <w:lsdException w:name="Table Professional" w:semiHidden="1" w:unhideWhenUsed="1"/>
     <w:lsdException w:name="Table Subtle 1" w:semiHidden="1" w:unhideWhenUsed="1"/>
+    <w:lsdException w:name="Table Subtle 2" w:semiHidden="1" w:unhideWhenUsed="1"/>
     <w:lsdException w:name="Table Web 1" w:semiHidden="1" w:unhideWhenUsed="1"/>
     <w:lsdException w:name="Table Web 2" w:semiHidden="1" w:unhideWhenUsed="1"/>
+    <w:lsdException w:name="Table Web 3" w:semiHidden="1" w:unhideWhenUsed="1"/>
     <w:lsdException w:name="Balloon Text" w:semiHidden="1" w:unhideWhenUsed="1"/>
     <w:lsdException w:name="Table Grid" w:uiPriority="39"/>
     <w:lsdException w:name="Table Theme" w:semiHidden="1" w:unhideWhenUsed="1"/>

</xml_diff>

<commit_message>
Se avanzo en el punto dos
</commit_message>
<xml_diff>
--- a/lab05/GualdronPalacios.docx
+++ b/lab05/GualdronPalacios.docx
@@ -13690,8 +13690,6 @@
         <w:pStyle w:val="Prrafodelista"/>
         <w:ind w:left="630"/>
       </w:pPr>
-      <w:bookmarkStart w:id="0" w:name="_GoBack"/>
-      <w:bookmarkEnd w:id="0"/>
     </w:p>
     <w:p>
       <w:pPr>
@@ -13871,6 +13869,1728 @@
       <w:r>
         <w:t>&lt;/countries&gt;</w:t>
       </w:r>
+    </w:p>
+    <w:p>
+      <w:pPr>
+        <w:rPr>
+          <w:b/>
+        </w:rPr>
+      </w:pPr>
+      <w:r>
+        <w:rPr>
+          <w:b/>
+        </w:rPr>
+        <w:t xml:space="preserve">PUNTO </w:t>
+      </w:r>
+      <w:r>
+        <w:rPr>
+          <w:b/>
+        </w:rPr>
+        <w:t>DOS</w:t>
+      </w:r>
+      <w:r>
+        <w:rPr>
+          <w:b/>
+        </w:rPr>
+        <w:t xml:space="preserve"> </w:t>
+      </w:r>
+    </w:p>
+    <w:p>
+      <w:pPr>
+        <w:pStyle w:val="Prrafodelista"/>
+        <w:numPr>
+          <w:ilvl w:val="0"/>
+          <w:numId w:val="5"/>
+        </w:numPr>
+        <w:rPr>
+          <w:b/>
+        </w:rPr>
+      </w:pPr>
+      <w:proofErr w:type="spellStart"/>
+      <w:r>
+        <w:rPr>
+          <w:b/>
+        </w:rPr>
+        <w:t>Estructura</w:t>
+      </w:r>
+      <w:proofErr w:type="spellEnd"/>
+      <w:r>
+        <w:rPr>
+          <w:b/>
+        </w:rPr>
+        <w:t xml:space="preserve"> XML de </w:t>
+      </w:r>
+      <w:proofErr w:type="spellStart"/>
+      <w:r>
+        <w:rPr>
+          <w:b/>
+        </w:rPr>
+        <w:t>detalle</w:t>
+      </w:r>
+      <w:proofErr w:type="spellEnd"/>
+      <w:r>
+        <w:rPr>
+          <w:b/>
+        </w:rPr>
+        <w:t>:</w:t>
+      </w:r>
+    </w:p>
+    <w:p>
+      <w:pPr>
+        <w:pStyle w:val="Prrafodelista"/>
+        <w:ind w:left="1080"/>
+      </w:pPr>
+    </w:p>
+    <w:p>
+      <w:pPr>
+        <w:pStyle w:val="Prrafodelista"/>
+        <w:ind w:left="1080"/>
+        <w:rPr>
+          <w:lang w:val="es-CO"/>
+        </w:rPr>
+      </w:pPr>
+      <w:r>
+        <w:rPr>
+          <w:lang w:val="es-CO"/>
+        </w:rPr>
+        <w:t>'</w:t>
+      </w:r>
+      <w:proofErr w:type="gramStart"/>
+      <w:r>
+        <w:rPr>
+          <w:lang w:val="es-CO"/>
+        </w:rPr>
+        <w:t>&lt;?</w:t>
+      </w:r>
+      <w:proofErr w:type="spellStart"/>
+      <w:r>
+        <w:rPr>
+          <w:lang w:val="es-CO"/>
+        </w:rPr>
+        <w:t>xml</w:t>
+      </w:r>
+      <w:proofErr w:type="spellEnd"/>
+      <w:proofErr w:type="gramEnd"/>
+      <w:r>
+        <w:rPr>
+          <w:lang w:val="es-CO"/>
+        </w:rPr>
+        <w:t xml:space="preserve"> </w:t>
+      </w:r>
+      <w:proofErr w:type="spellStart"/>
+      <w:r>
+        <w:rPr>
+          <w:lang w:val="es-CO"/>
+        </w:rPr>
+        <w:t>version</w:t>
+      </w:r>
+      <w:proofErr w:type="spellEnd"/>
+      <w:r>
+        <w:rPr>
+          <w:lang w:val="es-CO"/>
+        </w:rPr>
+        <w:t>="1.0"?&gt;</w:t>
+      </w:r>
+    </w:p>
+    <w:p>
+      <w:pPr>
+        <w:pStyle w:val="Prrafodelista"/>
+        <w:ind w:left="1080"/>
+        <w:rPr>
+          <w:lang w:val="es-CO"/>
+        </w:rPr>
+      </w:pPr>
+      <w:r>
+        <w:rPr>
+          <w:lang w:val="es-CO"/>
+        </w:rPr>
+        <w:t>&lt;</w:t>
+      </w:r>
+      <w:proofErr w:type="spellStart"/>
+      <w:r>
+        <w:rPr>
+          <w:lang w:val="es-CO"/>
+        </w:rPr>
+        <w:t>TDetalle</w:t>
+      </w:r>
+      <w:proofErr w:type="spellEnd"/>
+      <w:r>
+        <w:rPr>
+          <w:lang w:val="es-CO"/>
+        </w:rPr>
+        <w:t>&gt;</w:t>
+      </w:r>
+    </w:p>
+    <w:p>
+      <w:pPr>
+        <w:pStyle w:val="Prrafodelista"/>
+        <w:ind w:left="1080"/>
+        <w:rPr>
+          <w:lang w:val="es-CO"/>
+        </w:rPr>
+      </w:pPr>
+      <w:r>
+        <w:rPr>
+          <w:lang w:val="es-CO"/>
+        </w:rPr>
+        <w:t xml:space="preserve">  &lt;cupos </w:t>
+      </w:r>
+      <w:proofErr w:type="spellStart"/>
+      <w:r>
+        <w:rPr>
+          <w:lang w:val="es-CO"/>
+        </w:rPr>
+        <w:t>cantidadMaxima</w:t>
+      </w:r>
+      <w:proofErr w:type="spellEnd"/>
+      <w:r>
+        <w:rPr>
+          <w:lang w:val="es-CO"/>
+        </w:rPr>
+        <w:t xml:space="preserve">="" </w:t>
+      </w:r>
+      <w:proofErr w:type="spellStart"/>
+      <w:r>
+        <w:rPr>
+          <w:lang w:val="es-CO"/>
+        </w:rPr>
+        <w:t>cantidadMinima</w:t>
+      </w:r>
+      <w:proofErr w:type="spellEnd"/>
+      <w:r>
+        <w:rPr>
+          <w:lang w:val="es-CO"/>
+        </w:rPr>
+        <w:t>=""&gt;&lt;/cupos&gt;</w:t>
+      </w:r>
+    </w:p>
+    <w:p>
+      <w:pPr>
+        <w:pStyle w:val="Prrafodelista"/>
+        <w:ind w:left="1080"/>
+        <w:rPr>
+          <w:lang w:val="es-CO"/>
+        </w:rPr>
+      </w:pPr>
+      <w:r>
+        <w:rPr>
+          <w:lang w:val="es-CO"/>
+        </w:rPr>
+        <w:t xml:space="preserve">  &lt;</w:t>
+      </w:r>
+      <w:proofErr w:type="spellStart"/>
+      <w:r>
+        <w:rPr>
+          <w:lang w:val="es-CO"/>
+        </w:rPr>
+        <w:t>descripcion</w:t>
+      </w:r>
+      <w:proofErr w:type="spellEnd"/>
+      <w:r>
+        <w:rPr>
+          <w:lang w:val="es-CO"/>
+        </w:rPr>
+        <w:t>&gt;</w:t>
+      </w:r>
+    </w:p>
+    <w:p>
+      <w:pPr>
+        <w:pStyle w:val="Prrafodelista"/>
+        <w:ind w:left="1080"/>
+        <w:rPr>
+          <w:lang w:val="es-CO"/>
+        </w:rPr>
+      </w:pPr>
+      <w:r>
+        <w:rPr>
+          <w:lang w:val="es-CO"/>
+        </w:rPr>
+        <w:t xml:space="preserve">  &lt;/</w:t>
+      </w:r>
+      <w:proofErr w:type="spellStart"/>
+      <w:r>
+        <w:rPr>
+          <w:lang w:val="es-CO"/>
+        </w:rPr>
+        <w:t>descripcion</w:t>
+      </w:r>
+      <w:proofErr w:type="spellEnd"/>
+      <w:r>
+        <w:rPr>
+          <w:lang w:val="es-CO"/>
+        </w:rPr>
+        <w:t>&gt;</w:t>
+      </w:r>
+    </w:p>
+    <w:p>
+      <w:pPr>
+        <w:pStyle w:val="Prrafodelista"/>
+        <w:ind w:left="1080"/>
+        <w:rPr>
+          <w:lang w:val="es-CO"/>
+        </w:rPr>
+      </w:pPr>
+      <w:r>
+        <w:rPr>
+          <w:lang w:val="es-CO"/>
+        </w:rPr>
+        <w:t xml:space="preserve">  &lt;requisitos&gt;</w:t>
+      </w:r>
+    </w:p>
+    <w:p>
+      <w:pPr>
+        <w:pStyle w:val="Prrafodelista"/>
+        <w:ind w:left="1080"/>
+        <w:rPr>
+          <w:lang w:val="es-CO"/>
+        </w:rPr>
+      </w:pPr>
+      <w:r>
+        <w:rPr>
+          <w:lang w:val="es-CO"/>
+        </w:rPr>
+        <w:t xml:space="preserve">  &lt;/requisitos&gt;</w:t>
+      </w:r>
+    </w:p>
+    <w:p>
+      <w:pPr>
+        <w:pStyle w:val="Prrafodelista"/>
+        <w:ind w:left="1080"/>
+        <w:rPr>
+          <w:lang w:val="es-CO"/>
+        </w:rPr>
+      </w:pPr>
+      <w:r>
+        <w:rPr>
+          <w:lang w:val="es-CO"/>
+        </w:rPr>
+        <w:t xml:space="preserve">  &lt;</w:t>
+      </w:r>
+      <w:proofErr w:type="spellStart"/>
+      <w:r>
+        <w:rPr>
+          <w:lang w:val="es-CO"/>
+        </w:rPr>
+        <w:t>duracion</w:t>
+      </w:r>
+      <w:proofErr w:type="spellEnd"/>
+      <w:r>
+        <w:rPr>
+          <w:lang w:val="es-CO"/>
+        </w:rPr>
+        <w:t xml:space="preserve"> meses=""&gt;&lt;/</w:t>
+      </w:r>
+      <w:proofErr w:type="spellStart"/>
+      <w:r>
+        <w:rPr>
+          <w:lang w:val="es-CO"/>
+        </w:rPr>
+        <w:t>duracion</w:t>
+      </w:r>
+      <w:proofErr w:type="spellEnd"/>
+      <w:r>
+        <w:rPr>
+          <w:lang w:val="es-CO"/>
+        </w:rPr>
+        <w:t>&gt;</w:t>
+      </w:r>
+    </w:p>
+    <w:p>
+      <w:pPr>
+        <w:pStyle w:val="Prrafodelista"/>
+        <w:ind w:left="1080"/>
+        <w:rPr>
+          <w:lang w:val="es-CO"/>
+        </w:rPr>
+      </w:pPr>
+      <w:r>
+        <w:rPr>
+          <w:lang w:val="es-CO"/>
+        </w:rPr>
+        <w:t xml:space="preserve">  &lt;perfil </w:t>
+      </w:r>
+      <w:r>
+        <w:rPr>
+          <w:lang w:val="es-CO"/>
+        </w:rPr>
+        <w:t>titulo</w:t>
+      </w:r>
+      <w:r>
+        <w:rPr>
+          <w:lang w:val="es-CO"/>
+        </w:rPr>
+        <w:t>=""&gt;&lt;/perfil&gt;</w:t>
+      </w:r>
+    </w:p>
+    <w:p>
+      <w:pPr>
+        <w:pStyle w:val="Prrafodelista"/>
+        <w:ind w:left="1080"/>
+        <w:rPr>
+          <w:lang w:val="es-CO"/>
+        </w:rPr>
+      </w:pPr>
+      <w:r>
+        <w:rPr>
+          <w:lang w:val="es-CO"/>
+        </w:rPr>
+        <w:t>&lt;/</w:t>
+      </w:r>
+      <w:proofErr w:type="spellStart"/>
+      <w:r>
+        <w:rPr>
+          <w:lang w:val="es-CO"/>
+        </w:rPr>
+        <w:t>TDetalle</w:t>
+      </w:r>
+      <w:proofErr w:type="spellEnd"/>
+      <w:r>
+        <w:rPr>
+          <w:lang w:val="es-CO"/>
+        </w:rPr>
+        <w:t>&gt;'</w:t>
+      </w:r>
+    </w:p>
+    <w:p>
+      <w:pPr>
+        <w:pStyle w:val="Prrafodelista"/>
+        <w:ind w:left="1080"/>
+        <w:rPr>
+          <w:lang w:val="es-CO"/>
+        </w:rPr>
+      </w:pPr>
+    </w:p>
+    <w:p>
+      <w:pPr>
+        <w:pStyle w:val="Prrafodelista"/>
+        <w:ind w:left="1080"/>
+        <w:rPr>
+          <w:b/>
+          <w:lang w:val="es-CO"/>
+        </w:rPr>
+      </w:pPr>
+      <w:r>
+        <w:rPr>
+          <w:b/>
+          <w:lang w:val="es-CO"/>
+        </w:rPr>
+        <w:t>Esquema DTD:</w:t>
+      </w:r>
+    </w:p>
+    <w:p>
+      <w:pPr>
+        <w:pStyle w:val="Prrafodelista"/>
+        <w:ind w:left="1080"/>
+        <w:rPr>
+          <w:lang w:val="es-CO"/>
+        </w:rPr>
+      </w:pPr>
+    </w:p>
+    <w:p>
+      <w:pPr>
+        <w:pStyle w:val="Prrafodelista"/>
+        <w:ind w:left="1080"/>
+        <w:rPr>
+          <w:lang w:val="es-CO"/>
+        </w:rPr>
+      </w:pPr>
+      <w:proofErr w:type="gramStart"/>
+      <w:r>
+        <w:rPr>
+          <w:lang w:val="es-CO"/>
+        </w:rPr>
+        <w:t>&lt;?</w:t>
+      </w:r>
+      <w:proofErr w:type="spellStart"/>
+      <w:r>
+        <w:rPr>
+          <w:lang w:val="es-CO"/>
+        </w:rPr>
+        <w:t>xml</w:t>
+      </w:r>
+      <w:proofErr w:type="spellEnd"/>
+      <w:proofErr w:type="gramEnd"/>
+      <w:r>
+        <w:rPr>
+          <w:lang w:val="es-CO"/>
+        </w:rPr>
+        <w:t xml:space="preserve"> </w:t>
+      </w:r>
+      <w:proofErr w:type="spellStart"/>
+      <w:r>
+        <w:rPr>
+          <w:lang w:val="es-CO"/>
+        </w:rPr>
+        <w:t>version</w:t>
+      </w:r>
+      <w:proofErr w:type="spellEnd"/>
+      <w:r>
+        <w:rPr>
+          <w:lang w:val="es-CO"/>
+        </w:rPr>
+        <w:t xml:space="preserve"> = "1.0"?&gt;</w:t>
+      </w:r>
+    </w:p>
+    <w:p>
+      <w:pPr>
+        <w:pStyle w:val="Prrafodelista"/>
+        <w:ind w:left="1080"/>
+        <w:rPr>
+          <w:lang w:val="es-CO"/>
+        </w:rPr>
+      </w:pPr>
+      <w:proofErr w:type="gramStart"/>
+      <w:r>
+        <w:rPr>
+          <w:lang w:val="es-CO"/>
+        </w:rPr>
+        <w:t>&lt;!--</w:t>
+      </w:r>
+      <w:proofErr w:type="gramEnd"/>
+      <w:r>
+        <w:rPr>
+          <w:lang w:val="es-CO"/>
+        </w:rPr>
+        <w:t xml:space="preserve"> detalles --&gt;</w:t>
+      </w:r>
+    </w:p>
+    <w:p>
+      <w:pPr>
+        <w:pStyle w:val="Prrafodelista"/>
+        <w:ind w:left="1080"/>
+        <w:rPr>
+          <w:lang w:val="es-CO"/>
+        </w:rPr>
+      </w:pPr>
+      <w:proofErr w:type="gramStart"/>
+      <w:r>
+        <w:rPr>
+          <w:lang w:val="es-CO"/>
+        </w:rPr>
+        <w:t>&lt;!--</w:t>
+      </w:r>
+      <w:proofErr w:type="spellStart"/>
+      <w:proofErr w:type="gramEnd"/>
+      <w:r>
+        <w:rPr>
+          <w:lang w:val="es-CO"/>
+        </w:rPr>
+        <w:t>TDetalle</w:t>
+      </w:r>
+      <w:proofErr w:type="spellEnd"/>
+      <w:r>
+        <w:rPr>
+          <w:lang w:val="es-CO"/>
+        </w:rPr>
+        <w:t xml:space="preserve"> debe tener como </w:t>
+      </w:r>
+      <w:proofErr w:type="spellStart"/>
+      <w:r>
+        <w:rPr>
+          <w:lang w:val="es-CO"/>
+        </w:rPr>
+        <w:t>minimo</w:t>
+      </w:r>
+      <w:proofErr w:type="spellEnd"/>
+      <w:r>
+        <w:rPr>
+          <w:lang w:val="es-CO"/>
+        </w:rPr>
+        <w:t xml:space="preserve"> cupos, </w:t>
+      </w:r>
+      <w:proofErr w:type="spellStart"/>
+      <w:r>
+        <w:rPr>
+          <w:lang w:val="es-CO"/>
+        </w:rPr>
+        <w:t>descripcion</w:t>
+      </w:r>
+      <w:proofErr w:type="spellEnd"/>
+      <w:r>
+        <w:rPr>
+          <w:lang w:val="es-CO"/>
+        </w:rPr>
+        <w:t xml:space="preserve">, requisitos, </w:t>
+      </w:r>
+      <w:proofErr w:type="spellStart"/>
+      <w:r>
+        <w:rPr>
+          <w:lang w:val="es-CO"/>
+        </w:rPr>
+        <w:t>duracion</w:t>
+      </w:r>
+      <w:proofErr w:type="spellEnd"/>
+      <w:r>
+        <w:rPr>
+          <w:lang w:val="es-CO"/>
+        </w:rPr>
+        <w:t xml:space="preserve"> y el perfil con el que sale --&gt;</w:t>
+      </w:r>
+    </w:p>
+    <w:p>
+      <w:pPr>
+        <w:pStyle w:val="Prrafodelista"/>
+        <w:ind w:left="1080"/>
+        <w:rPr>
+          <w:lang w:val="es-CO"/>
+        </w:rPr>
+      </w:pPr>
+      <w:proofErr w:type="gramStart"/>
+      <w:r>
+        <w:rPr>
+          <w:lang w:val="es-CO"/>
+        </w:rPr>
+        <w:t>&lt;!--</w:t>
+      </w:r>
+      <w:proofErr w:type="gramEnd"/>
+      <w:r>
+        <w:rPr>
+          <w:lang w:val="es-CO"/>
+        </w:rPr>
+        <w:t>Cupos debe tener cantidad máxima y cantidad mínima --&gt;</w:t>
+      </w:r>
+    </w:p>
+    <w:p>
+      <w:pPr>
+        <w:pStyle w:val="Prrafodelista"/>
+        <w:ind w:left="1080"/>
+        <w:rPr>
+          <w:lang w:val="es-CO"/>
+        </w:rPr>
+      </w:pPr>
+      <w:proofErr w:type="gramStart"/>
+      <w:r>
+        <w:rPr>
+          <w:lang w:val="es-CO"/>
+        </w:rPr>
+        <w:t>&lt;!--</w:t>
+      </w:r>
+      <w:proofErr w:type="spellStart"/>
+      <w:proofErr w:type="gramEnd"/>
+      <w:r>
+        <w:rPr>
+          <w:lang w:val="es-CO"/>
+        </w:rPr>
+        <w:t>Descripcion</w:t>
+      </w:r>
+      <w:proofErr w:type="spellEnd"/>
+      <w:r>
+        <w:rPr>
+          <w:lang w:val="es-CO"/>
+        </w:rPr>
+        <w:t xml:space="preserve"> es un texto --&gt;</w:t>
+      </w:r>
+    </w:p>
+    <w:p>
+      <w:pPr>
+        <w:pStyle w:val="Prrafodelista"/>
+        <w:ind w:left="1080"/>
+        <w:rPr>
+          <w:lang w:val="es-CO"/>
+        </w:rPr>
+      </w:pPr>
+      <w:proofErr w:type="gramStart"/>
+      <w:r>
+        <w:rPr>
+          <w:lang w:val="es-CO"/>
+        </w:rPr>
+        <w:t>&lt;!--</w:t>
+      </w:r>
+      <w:proofErr w:type="gramEnd"/>
+      <w:r>
+        <w:rPr>
+          <w:lang w:val="es-CO"/>
+        </w:rPr>
+        <w:t>Requisitos es un texto --&gt;</w:t>
+      </w:r>
+    </w:p>
+    <w:p>
+      <w:pPr>
+        <w:pStyle w:val="Prrafodelista"/>
+        <w:ind w:left="1080"/>
+        <w:rPr>
+          <w:lang w:val="es-CO"/>
+        </w:rPr>
+      </w:pPr>
+    </w:p>
+    <w:p>
+      <w:pPr>
+        <w:pStyle w:val="Prrafodelista"/>
+        <w:ind w:left="1080"/>
+        <w:rPr>
+          <w:lang w:val="es-CO"/>
+        </w:rPr>
+      </w:pPr>
+      <w:proofErr w:type="gramStart"/>
+      <w:r>
+        <w:rPr>
+          <w:lang w:val="es-CO"/>
+        </w:rPr>
+        <w:t>&lt;!DOCTYPE</w:t>
+      </w:r>
+      <w:proofErr w:type="gramEnd"/>
+      <w:r>
+        <w:rPr>
+          <w:lang w:val="es-CO"/>
+        </w:rPr>
+        <w:t xml:space="preserve"> </w:t>
+      </w:r>
+      <w:proofErr w:type="spellStart"/>
+      <w:r>
+        <w:rPr>
+          <w:lang w:val="es-CO"/>
+        </w:rPr>
+        <w:t>TDetalle</w:t>
+      </w:r>
+      <w:proofErr w:type="spellEnd"/>
+      <w:r>
+        <w:rPr>
+          <w:lang w:val="es-CO"/>
+        </w:rPr>
+        <w:t>[</w:t>
+      </w:r>
+    </w:p>
+    <w:p>
+      <w:pPr>
+        <w:pStyle w:val="Prrafodelista"/>
+        <w:ind w:left="1080"/>
+        <w:rPr>
+          <w:lang w:val="es-CO"/>
+        </w:rPr>
+      </w:pPr>
+      <w:r>
+        <w:rPr>
+          <w:lang w:val="es-CO"/>
+        </w:rPr>
+        <w:lastRenderedPageBreak/>
+        <w:tab/>
+      </w:r>
+      <w:proofErr w:type="gramStart"/>
+      <w:r>
+        <w:rPr>
+          <w:lang w:val="es-CO"/>
+        </w:rPr>
+        <w:t>&lt;!ELEMENT</w:t>
+      </w:r>
+      <w:proofErr w:type="gramEnd"/>
+      <w:r>
+        <w:rPr>
+          <w:lang w:val="es-CO"/>
+        </w:rPr>
+        <w:t xml:space="preserve"> </w:t>
+      </w:r>
+      <w:proofErr w:type="spellStart"/>
+      <w:r>
+        <w:rPr>
+          <w:lang w:val="es-CO"/>
+        </w:rPr>
+        <w:t>TDetalle</w:t>
+      </w:r>
+      <w:proofErr w:type="spellEnd"/>
+      <w:r>
+        <w:rPr>
+          <w:lang w:val="es-CO"/>
+        </w:rPr>
+        <w:t xml:space="preserve"> (</w:t>
+      </w:r>
+      <w:proofErr w:type="spellStart"/>
+      <w:r>
+        <w:rPr>
+          <w:lang w:val="es-CO"/>
+        </w:rPr>
+        <w:t>cupos,descripcion,requisitos,duracion,perfil</w:t>
+      </w:r>
+      <w:proofErr w:type="spellEnd"/>
+      <w:r>
+        <w:rPr>
+          <w:lang w:val="es-CO"/>
+        </w:rPr>
+        <w:t>)+&gt;</w:t>
+      </w:r>
+    </w:p>
+    <w:p>
+      <w:pPr>
+        <w:pStyle w:val="Prrafodelista"/>
+        <w:ind w:left="1080"/>
+        <w:rPr>
+          <w:lang w:val="es-CO"/>
+        </w:rPr>
+      </w:pPr>
+      <w:r>
+        <w:rPr>
+          <w:lang w:val="es-CO"/>
+        </w:rPr>
+        <w:tab/>
+      </w:r>
+      <w:proofErr w:type="gramStart"/>
+      <w:r>
+        <w:rPr>
+          <w:lang w:val="es-CO"/>
+        </w:rPr>
+        <w:t>&lt;!ELEMENT</w:t>
+      </w:r>
+      <w:proofErr w:type="gramEnd"/>
+      <w:r>
+        <w:rPr>
+          <w:lang w:val="es-CO"/>
+        </w:rPr>
+        <w:t xml:space="preserve"> </w:t>
+      </w:r>
+      <w:proofErr w:type="spellStart"/>
+      <w:r>
+        <w:rPr>
+          <w:lang w:val="es-CO"/>
+        </w:rPr>
+        <w:t>descripcion</w:t>
+      </w:r>
+      <w:proofErr w:type="spellEnd"/>
+      <w:r>
+        <w:rPr>
+          <w:lang w:val="es-CO"/>
+        </w:rPr>
+        <w:t xml:space="preserve"> (#PCDATA)&gt;</w:t>
+      </w:r>
+    </w:p>
+    <w:p>
+      <w:pPr>
+        <w:pStyle w:val="Prrafodelista"/>
+        <w:ind w:left="1080"/>
+        <w:rPr>
+          <w:lang w:val="es-CO"/>
+        </w:rPr>
+      </w:pPr>
+      <w:r>
+        <w:rPr>
+          <w:lang w:val="es-CO"/>
+        </w:rPr>
+        <w:tab/>
+      </w:r>
+      <w:proofErr w:type="gramStart"/>
+      <w:r>
+        <w:rPr>
+          <w:lang w:val="es-CO"/>
+        </w:rPr>
+        <w:t>&lt;!ELEMENT</w:t>
+      </w:r>
+      <w:proofErr w:type="gramEnd"/>
+      <w:r>
+        <w:rPr>
+          <w:lang w:val="es-CO"/>
+        </w:rPr>
+        <w:t xml:space="preserve"> requisitos (#PCDATA)&gt;</w:t>
+      </w:r>
+    </w:p>
+    <w:p>
+      <w:pPr>
+        <w:pStyle w:val="Prrafodelista"/>
+        <w:ind w:left="1080"/>
+        <w:rPr>
+          <w:lang w:val="es-CO"/>
+        </w:rPr>
+      </w:pPr>
+      <w:r>
+        <w:rPr>
+          <w:lang w:val="es-CO"/>
+        </w:rPr>
+        <w:tab/>
+      </w:r>
+    </w:p>
+    <w:p>
+      <w:pPr>
+        <w:pStyle w:val="Prrafodelista"/>
+        <w:ind w:left="1080"/>
+        <w:rPr>
+          <w:lang w:val="es-CO"/>
+        </w:rPr>
+      </w:pPr>
+      <w:r>
+        <w:rPr>
+          <w:lang w:val="es-CO"/>
+        </w:rPr>
+        <w:tab/>
+      </w:r>
+      <w:proofErr w:type="gramStart"/>
+      <w:r>
+        <w:rPr>
+          <w:lang w:val="es-CO"/>
+        </w:rPr>
+        <w:t>&lt;!ATTLIST</w:t>
+      </w:r>
+      <w:proofErr w:type="gramEnd"/>
+      <w:r>
+        <w:rPr>
+          <w:lang w:val="es-CO"/>
+        </w:rPr>
+        <w:t xml:space="preserve"> cupos </w:t>
+      </w:r>
+      <w:proofErr w:type="spellStart"/>
+      <w:r>
+        <w:rPr>
+          <w:lang w:val="es-CO"/>
+        </w:rPr>
+        <w:t>cantidadMaxima</w:t>
+      </w:r>
+      <w:proofErr w:type="spellEnd"/>
+      <w:r>
+        <w:rPr>
+          <w:lang w:val="es-CO"/>
+        </w:rPr>
+        <w:t xml:space="preserve"> CDATA #REQUIRED&gt;</w:t>
+      </w:r>
+    </w:p>
+    <w:p>
+      <w:pPr>
+        <w:pStyle w:val="Prrafodelista"/>
+        <w:ind w:left="1080"/>
+        <w:rPr>
+          <w:lang w:val="es-CO"/>
+        </w:rPr>
+      </w:pPr>
+      <w:r>
+        <w:rPr>
+          <w:lang w:val="es-CO"/>
+        </w:rPr>
+        <w:tab/>
+      </w:r>
+      <w:proofErr w:type="gramStart"/>
+      <w:r>
+        <w:rPr>
+          <w:lang w:val="es-CO"/>
+        </w:rPr>
+        <w:t>&lt;!ATTLIST</w:t>
+      </w:r>
+      <w:proofErr w:type="gramEnd"/>
+      <w:r>
+        <w:rPr>
+          <w:lang w:val="es-CO"/>
+        </w:rPr>
+        <w:t xml:space="preserve"> cupos </w:t>
+      </w:r>
+      <w:proofErr w:type="spellStart"/>
+      <w:r>
+        <w:rPr>
+          <w:lang w:val="es-CO"/>
+        </w:rPr>
+        <w:t>cantidadMinima</w:t>
+      </w:r>
+      <w:proofErr w:type="spellEnd"/>
+      <w:r>
+        <w:rPr>
+          <w:lang w:val="es-CO"/>
+        </w:rPr>
+        <w:t xml:space="preserve"> CDATA #REQUIRED&gt;</w:t>
+      </w:r>
+    </w:p>
+    <w:p>
+      <w:pPr>
+        <w:pStyle w:val="Prrafodelista"/>
+        <w:ind w:left="1080"/>
+        <w:rPr>
+          <w:lang w:val="es-CO"/>
+        </w:rPr>
+      </w:pPr>
+      <w:r>
+        <w:rPr>
+          <w:lang w:val="es-CO"/>
+        </w:rPr>
+        <w:t>]&gt;</w:t>
+      </w:r>
+    </w:p>
+    <w:p>
+      <w:pPr>
+        <w:pStyle w:val="Prrafodelista"/>
+        <w:ind w:left="1080"/>
+        <w:rPr>
+          <w:lang w:val="es-CO"/>
+        </w:rPr>
+      </w:pPr>
+    </w:p>
+    <w:p>
+      <w:pPr>
+        <w:pStyle w:val="Prrafodelista"/>
+        <w:ind w:left="1080"/>
+        <w:rPr>
+          <w:lang w:val="es-CO"/>
+        </w:rPr>
+      </w:pPr>
+    </w:p>
+    <w:p>
+      <w:pPr>
+        <w:pStyle w:val="Prrafodelista"/>
+        <w:ind w:left="1080"/>
+        <w:rPr>
+          <w:b/>
+          <w:lang w:val="es-CO"/>
+        </w:rPr>
+      </w:pPr>
+      <w:r>
+        <w:rPr>
+          <w:b/>
+          <w:lang w:val="es-CO"/>
+        </w:rPr>
+        <w:t>XMLOK:</w:t>
+      </w:r>
+    </w:p>
+    <w:p>
+      <w:pPr>
+        <w:pStyle w:val="Prrafodelista"/>
+        <w:ind w:left="1080"/>
+        <w:rPr>
+          <w:lang w:val="es-CO"/>
+        </w:rPr>
+      </w:pPr>
+    </w:p>
+    <w:p>
+      <w:pPr>
+        <w:pStyle w:val="Prrafodelista"/>
+        <w:ind w:left="1080"/>
+        <w:rPr>
+          <w:lang w:val="es-CO"/>
+        </w:rPr>
+      </w:pPr>
+      <w:r>
+        <w:rPr>
+          <w:lang w:val="es-CO"/>
+        </w:rPr>
+        <w:t>'</w:t>
+      </w:r>
+      <w:proofErr w:type="gramStart"/>
+      <w:r>
+        <w:rPr>
+          <w:lang w:val="es-CO"/>
+        </w:rPr>
+        <w:t>&lt;?</w:t>
+      </w:r>
+      <w:proofErr w:type="spellStart"/>
+      <w:r>
+        <w:rPr>
+          <w:lang w:val="es-CO"/>
+        </w:rPr>
+        <w:t>xml</w:t>
+      </w:r>
+      <w:proofErr w:type="spellEnd"/>
+      <w:proofErr w:type="gramEnd"/>
+      <w:r>
+        <w:rPr>
+          <w:lang w:val="es-CO"/>
+        </w:rPr>
+        <w:t xml:space="preserve"> </w:t>
+      </w:r>
+      <w:proofErr w:type="spellStart"/>
+      <w:r>
+        <w:rPr>
+          <w:lang w:val="es-CO"/>
+        </w:rPr>
+        <w:t>version</w:t>
+      </w:r>
+      <w:proofErr w:type="spellEnd"/>
+      <w:r>
+        <w:rPr>
+          <w:lang w:val="es-CO"/>
+        </w:rPr>
+        <w:t>="1.0"?&gt;</w:t>
+      </w:r>
+    </w:p>
+    <w:p>
+      <w:pPr>
+        <w:pStyle w:val="Prrafodelista"/>
+        <w:ind w:left="1080"/>
+        <w:rPr>
+          <w:lang w:val="es-CO"/>
+        </w:rPr>
+      </w:pPr>
+      <w:r>
+        <w:rPr>
+          <w:lang w:val="es-CO"/>
+        </w:rPr>
+        <w:t>&lt;</w:t>
+      </w:r>
+      <w:proofErr w:type="spellStart"/>
+      <w:r>
+        <w:rPr>
+          <w:lang w:val="es-CO"/>
+        </w:rPr>
+        <w:t>TDetalle</w:t>
+      </w:r>
+      <w:proofErr w:type="spellEnd"/>
+      <w:r>
+        <w:rPr>
+          <w:lang w:val="es-CO"/>
+        </w:rPr>
+        <w:t>&gt;</w:t>
+      </w:r>
+    </w:p>
+    <w:p>
+      <w:pPr>
+        <w:pStyle w:val="Prrafodelista"/>
+        <w:ind w:left="1080"/>
+        <w:rPr>
+          <w:lang w:val="es-CO"/>
+        </w:rPr>
+      </w:pPr>
+      <w:r>
+        <w:rPr>
+          <w:lang w:val="es-CO"/>
+        </w:rPr>
+        <w:t xml:space="preserve">  &lt;cupos </w:t>
+      </w:r>
+      <w:proofErr w:type="spellStart"/>
+      <w:r>
+        <w:rPr>
+          <w:lang w:val="es-CO"/>
+        </w:rPr>
+        <w:t>cantidadMaxima</w:t>
+      </w:r>
+      <w:proofErr w:type="spellEnd"/>
+      <w:r>
+        <w:rPr>
+          <w:lang w:val="es-CO"/>
+        </w:rPr>
+        <w:t>="</w:t>
+      </w:r>
+      <w:r>
+        <w:rPr>
+          <w:lang w:val="es-CO"/>
+        </w:rPr>
+        <w:t>15</w:t>
+      </w:r>
+      <w:r>
+        <w:rPr>
+          <w:lang w:val="es-CO"/>
+        </w:rPr>
+        <w:t xml:space="preserve">" </w:t>
+      </w:r>
+      <w:proofErr w:type="spellStart"/>
+      <w:r>
+        <w:rPr>
+          <w:lang w:val="es-CO"/>
+        </w:rPr>
+        <w:t>cantidadMinima</w:t>
+      </w:r>
+      <w:proofErr w:type="spellEnd"/>
+      <w:r>
+        <w:rPr>
+          <w:lang w:val="es-CO"/>
+        </w:rPr>
+        <w:t>="5"&gt;&lt;/cupos&gt;</w:t>
+      </w:r>
+    </w:p>
+    <w:p>
+      <w:pPr>
+        <w:pStyle w:val="Prrafodelista"/>
+        <w:ind w:left="1080"/>
+        <w:rPr>
+          <w:lang w:val="es-CO"/>
+        </w:rPr>
+      </w:pPr>
+      <w:r>
+        <w:rPr>
+          <w:lang w:val="es-CO"/>
+        </w:rPr>
+        <w:t xml:space="preserve">  &lt;</w:t>
+      </w:r>
+      <w:proofErr w:type="spellStart"/>
+      <w:r>
+        <w:rPr>
+          <w:lang w:val="es-CO"/>
+        </w:rPr>
+        <w:t>descripcion</w:t>
+      </w:r>
+      <w:proofErr w:type="spellEnd"/>
+      <w:r>
+        <w:rPr>
+          <w:lang w:val="es-CO"/>
+        </w:rPr>
+        <w:t xml:space="preserve">&gt; En este curso se va a profundizar en el modelado de bases de datos </w:t>
+      </w:r>
+      <w:proofErr w:type="spellStart"/>
+      <w:r>
+        <w:rPr>
+          <w:lang w:val="es-CO"/>
+        </w:rPr>
+        <w:t>enfocandonos</w:t>
+      </w:r>
+      <w:proofErr w:type="spellEnd"/>
+      <w:r>
+        <w:rPr>
+          <w:lang w:val="es-CO"/>
+        </w:rPr>
+        <w:t xml:space="preserve"> en la parte </w:t>
+      </w:r>
+      <w:proofErr w:type="spellStart"/>
+      <w:r>
+        <w:rPr>
+          <w:lang w:val="es-CO"/>
+        </w:rPr>
+        <w:t>fisica</w:t>
+      </w:r>
+      <w:proofErr w:type="spellEnd"/>
+    </w:p>
+    <w:p>
+      <w:pPr>
+        <w:pStyle w:val="Prrafodelista"/>
+        <w:ind w:left="1080"/>
+        <w:rPr>
+          <w:lang w:val="es-CO"/>
+        </w:rPr>
+      </w:pPr>
+      <w:r>
+        <w:rPr>
+          <w:lang w:val="es-CO"/>
+        </w:rPr>
+        <w:t xml:space="preserve">  &lt;/</w:t>
+      </w:r>
+      <w:proofErr w:type="spellStart"/>
+      <w:r>
+        <w:rPr>
+          <w:lang w:val="es-CO"/>
+        </w:rPr>
+        <w:t>descripcion</w:t>
+      </w:r>
+      <w:proofErr w:type="spellEnd"/>
+      <w:r>
+        <w:rPr>
+          <w:lang w:val="es-CO"/>
+        </w:rPr>
+        <w:t>&gt;</w:t>
+      </w:r>
+    </w:p>
+    <w:p>
+      <w:pPr>
+        <w:pStyle w:val="Prrafodelista"/>
+        <w:ind w:left="1080"/>
+        <w:rPr>
+          <w:lang w:val="es-CO"/>
+        </w:rPr>
+      </w:pPr>
+      <w:r>
+        <w:rPr>
+          <w:lang w:val="es-CO"/>
+        </w:rPr>
+        <w:t xml:space="preserve">  &lt;requisitos&gt; Saber el modelado conceptual y </w:t>
+      </w:r>
+      <w:proofErr w:type="spellStart"/>
+      <w:r>
+        <w:rPr>
+          <w:lang w:val="es-CO"/>
+        </w:rPr>
+        <w:t>logico</w:t>
+      </w:r>
+      <w:proofErr w:type="spellEnd"/>
+      <w:r>
+        <w:rPr>
+          <w:lang w:val="es-CO"/>
+        </w:rPr>
+        <w:t xml:space="preserve"> en un nivel medio-alto</w:t>
+      </w:r>
+    </w:p>
+    <w:p>
+      <w:pPr>
+        <w:pStyle w:val="Prrafodelista"/>
+        <w:ind w:left="1080"/>
+        <w:rPr>
+          <w:lang w:val="es-CO"/>
+        </w:rPr>
+      </w:pPr>
+      <w:r>
+        <w:rPr>
+          <w:lang w:val="es-CO"/>
+        </w:rPr>
+        <w:t xml:space="preserve">  &lt;/requisitos&gt;</w:t>
+      </w:r>
+    </w:p>
+    <w:p>
+      <w:pPr>
+        <w:pStyle w:val="Prrafodelista"/>
+        <w:ind w:left="1080"/>
+        <w:rPr>
+          <w:lang w:val="es-CO"/>
+        </w:rPr>
+      </w:pPr>
+      <w:r>
+        <w:rPr>
+          <w:lang w:val="es-CO"/>
+        </w:rPr>
+        <w:t xml:space="preserve">  &lt;</w:t>
+      </w:r>
+      <w:proofErr w:type="spellStart"/>
+      <w:r>
+        <w:rPr>
+          <w:lang w:val="es-CO"/>
+        </w:rPr>
+        <w:t>duracion</w:t>
+      </w:r>
+      <w:proofErr w:type="spellEnd"/>
+      <w:r>
+        <w:rPr>
+          <w:lang w:val="es-CO"/>
+        </w:rPr>
+        <w:t xml:space="preserve"> meses="6"&gt;&lt;/</w:t>
+      </w:r>
+      <w:proofErr w:type="spellStart"/>
+      <w:r>
+        <w:rPr>
+          <w:lang w:val="es-CO"/>
+        </w:rPr>
+        <w:t>duracion</w:t>
+      </w:r>
+      <w:proofErr w:type="spellEnd"/>
+      <w:r>
+        <w:rPr>
+          <w:lang w:val="es-CO"/>
+        </w:rPr>
+        <w:t>&gt;</w:t>
+      </w:r>
+    </w:p>
+    <w:p>
+      <w:pPr>
+        <w:pStyle w:val="Prrafodelista"/>
+        <w:ind w:left="1080"/>
+        <w:rPr>
+          <w:lang w:val="es-CO"/>
+        </w:rPr>
+      </w:pPr>
+      <w:r>
+        <w:rPr>
+          <w:lang w:val="es-CO"/>
+        </w:rPr>
+        <w:t xml:space="preserve">  &lt;perfil titulo="Modelador de bases de datos"&gt;&lt;/perfil&gt;</w:t>
+      </w:r>
+    </w:p>
+    <w:p>
+      <w:pPr>
+        <w:pStyle w:val="Prrafodelista"/>
+        <w:ind w:left="1080"/>
+        <w:rPr>
+          <w:lang w:val="es-CO"/>
+        </w:rPr>
+      </w:pPr>
+      <w:r>
+        <w:rPr>
+          <w:lang w:val="es-CO"/>
+        </w:rPr>
+        <w:t>&lt;/</w:t>
+      </w:r>
+      <w:proofErr w:type="spellStart"/>
+      <w:r>
+        <w:rPr>
+          <w:lang w:val="es-CO"/>
+        </w:rPr>
+        <w:t>TDetalle</w:t>
+      </w:r>
+      <w:proofErr w:type="spellEnd"/>
+      <w:r>
+        <w:rPr>
+          <w:lang w:val="es-CO"/>
+        </w:rPr>
+        <w:t>&gt;'</w:t>
+      </w:r>
+    </w:p>
+    <w:p>
+      <w:pPr>
+        <w:pStyle w:val="Prrafodelista"/>
+        <w:ind w:left="1080"/>
+        <w:rPr>
+          <w:lang w:val="es-CO"/>
+        </w:rPr>
+      </w:pPr>
+    </w:p>
+    <w:p>
+      <w:pPr>
+        <w:pStyle w:val="Prrafodelista"/>
+        <w:ind w:left="1080"/>
+        <w:rPr>
+          <w:lang w:val="es-CO"/>
+        </w:rPr>
+      </w:pPr>
+      <w:r>
+        <w:rPr>
+          <w:lang w:val="es-CO"/>
+        </w:rPr>
+        <w:t>'</w:t>
+      </w:r>
+      <w:proofErr w:type="gramStart"/>
+      <w:r>
+        <w:rPr>
+          <w:lang w:val="es-CO"/>
+        </w:rPr>
+        <w:t>&lt;?</w:t>
+      </w:r>
+      <w:proofErr w:type="spellStart"/>
+      <w:r>
+        <w:rPr>
+          <w:lang w:val="es-CO"/>
+        </w:rPr>
+        <w:t>xml</w:t>
+      </w:r>
+      <w:proofErr w:type="spellEnd"/>
+      <w:proofErr w:type="gramEnd"/>
+      <w:r>
+        <w:rPr>
+          <w:lang w:val="es-CO"/>
+        </w:rPr>
+        <w:t xml:space="preserve"> </w:t>
+      </w:r>
+      <w:proofErr w:type="spellStart"/>
+      <w:r>
+        <w:rPr>
+          <w:lang w:val="es-CO"/>
+        </w:rPr>
+        <w:t>version</w:t>
+      </w:r>
+      <w:proofErr w:type="spellEnd"/>
+      <w:r>
+        <w:rPr>
+          <w:lang w:val="es-CO"/>
+        </w:rPr>
+        <w:t>="1.0"?&gt;</w:t>
+      </w:r>
+    </w:p>
+    <w:p>
+      <w:pPr>
+        <w:pStyle w:val="Prrafodelista"/>
+        <w:ind w:left="1080"/>
+        <w:rPr>
+          <w:lang w:val="es-CO"/>
+        </w:rPr>
+      </w:pPr>
+      <w:r>
+        <w:rPr>
+          <w:lang w:val="es-CO"/>
+        </w:rPr>
+        <w:t>&lt;</w:t>
+      </w:r>
+      <w:proofErr w:type="spellStart"/>
+      <w:r>
+        <w:rPr>
+          <w:lang w:val="es-CO"/>
+        </w:rPr>
+        <w:t>TDetalle</w:t>
+      </w:r>
+      <w:proofErr w:type="spellEnd"/>
+      <w:r>
+        <w:rPr>
+          <w:lang w:val="es-CO"/>
+        </w:rPr>
+        <w:t>&gt;</w:t>
+      </w:r>
+    </w:p>
+    <w:p>
+      <w:pPr>
+        <w:pStyle w:val="Prrafodelista"/>
+        <w:ind w:left="1080"/>
+        <w:rPr>
+          <w:lang w:val="es-CO"/>
+        </w:rPr>
+      </w:pPr>
+      <w:r>
+        <w:rPr>
+          <w:lang w:val="es-CO"/>
+        </w:rPr>
+        <w:t xml:space="preserve">  &lt;cupos </w:t>
+      </w:r>
+      <w:proofErr w:type="spellStart"/>
+      <w:r>
+        <w:rPr>
+          <w:lang w:val="es-CO"/>
+        </w:rPr>
+        <w:t>cantidadMaxima</w:t>
+      </w:r>
+      <w:proofErr w:type="spellEnd"/>
+      <w:r>
+        <w:rPr>
+          <w:lang w:val="es-CO"/>
+        </w:rPr>
+        <w:t xml:space="preserve">="20" </w:t>
+      </w:r>
+      <w:proofErr w:type="spellStart"/>
+      <w:r>
+        <w:rPr>
+          <w:lang w:val="es-CO"/>
+        </w:rPr>
+        <w:t>cantidadMinima</w:t>
+      </w:r>
+      <w:proofErr w:type="spellEnd"/>
+      <w:r>
+        <w:rPr>
+          <w:lang w:val="es-CO"/>
+        </w:rPr>
+        <w:t>="4"&gt;&lt;/cupos&gt;</w:t>
+      </w:r>
+    </w:p>
+    <w:p>
+      <w:pPr>
+        <w:pStyle w:val="Prrafodelista"/>
+        <w:ind w:left="1080"/>
+        <w:rPr>
+          <w:lang w:val="es-CO"/>
+        </w:rPr>
+      </w:pPr>
+      <w:r>
+        <w:rPr>
+          <w:lang w:val="es-CO"/>
+        </w:rPr>
+        <w:t xml:space="preserve">  &lt;</w:t>
+      </w:r>
+      <w:proofErr w:type="spellStart"/>
+      <w:r>
+        <w:rPr>
+          <w:lang w:val="es-CO"/>
+        </w:rPr>
+        <w:t>descripcion</w:t>
+      </w:r>
+      <w:proofErr w:type="spellEnd"/>
+      <w:r>
+        <w:rPr>
+          <w:lang w:val="es-CO"/>
+        </w:rPr>
+        <w:t xml:space="preserve">&gt; En este curso se va a profundizar en las estructuras de datos en </w:t>
+      </w:r>
+      <w:proofErr w:type="spellStart"/>
+      <w:r>
+        <w:rPr>
+          <w:lang w:val="es-CO"/>
+        </w:rPr>
+        <w:t>python</w:t>
+      </w:r>
+      <w:proofErr w:type="spellEnd"/>
+    </w:p>
+    <w:p>
+      <w:pPr>
+        <w:pStyle w:val="Prrafodelista"/>
+        <w:ind w:left="1080"/>
+        <w:rPr>
+          <w:lang w:val="es-CO"/>
+        </w:rPr>
+      </w:pPr>
+      <w:r>
+        <w:rPr>
+          <w:lang w:val="es-CO"/>
+        </w:rPr>
+        <w:t xml:space="preserve">  &lt;/</w:t>
+      </w:r>
+      <w:proofErr w:type="spellStart"/>
+      <w:r>
+        <w:rPr>
+          <w:lang w:val="es-CO"/>
+        </w:rPr>
+        <w:t>descripcion</w:t>
+      </w:r>
+      <w:proofErr w:type="spellEnd"/>
+      <w:r>
+        <w:rPr>
+          <w:lang w:val="es-CO"/>
+        </w:rPr>
+        <w:t>&gt;</w:t>
+      </w:r>
+    </w:p>
+    <w:p>
+      <w:pPr>
+        <w:pStyle w:val="Prrafodelista"/>
+        <w:ind w:left="1080"/>
+        <w:rPr>
+          <w:lang w:val="es-CO"/>
+        </w:rPr>
+      </w:pPr>
+      <w:r>
+        <w:rPr>
+          <w:lang w:val="es-CO"/>
+        </w:rPr>
+        <w:t xml:space="preserve">  &lt;requisitos&gt; Tener conocimiento de </w:t>
+      </w:r>
+      <w:proofErr w:type="spellStart"/>
+      <w:r>
+        <w:rPr>
+          <w:lang w:val="es-CO"/>
+        </w:rPr>
+        <w:t>algun</w:t>
+      </w:r>
+      <w:proofErr w:type="spellEnd"/>
+      <w:r>
+        <w:rPr>
+          <w:lang w:val="es-CO"/>
+        </w:rPr>
+        <w:t xml:space="preserve"> lenguaje de </w:t>
+      </w:r>
+      <w:proofErr w:type="spellStart"/>
+      <w:r>
+        <w:rPr>
+          <w:lang w:val="es-CO"/>
+        </w:rPr>
+        <w:t>programacion</w:t>
+      </w:r>
+      <w:proofErr w:type="spellEnd"/>
+    </w:p>
+    <w:p>
+      <w:pPr>
+        <w:pStyle w:val="Prrafodelista"/>
+        <w:ind w:left="1080"/>
+        <w:rPr>
+          <w:lang w:val="es-CO"/>
+        </w:rPr>
+      </w:pPr>
+      <w:r>
+        <w:rPr>
+          <w:lang w:val="es-CO"/>
+        </w:rPr>
+        <w:t xml:space="preserve">  &lt;/requisitos&gt;</w:t>
+      </w:r>
+    </w:p>
+    <w:p>
+      <w:pPr>
+        <w:pStyle w:val="Prrafodelista"/>
+        <w:ind w:left="1080"/>
+        <w:rPr>
+          <w:lang w:val="es-CO"/>
+        </w:rPr>
+      </w:pPr>
+      <w:r>
+        <w:rPr>
+          <w:lang w:val="es-CO"/>
+        </w:rPr>
+        <w:t xml:space="preserve">  &lt;</w:t>
+      </w:r>
+      <w:proofErr w:type="spellStart"/>
+      <w:r>
+        <w:rPr>
+          <w:lang w:val="es-CO"/>
+        </w:rPr>
+        <w:t>duracion</w:t>
+      </w:r>
+      <w:proofErr w:type="spellEnd"/>
+      <w:r>
+        <w:rPr>
+          <w:lang w:val="es-CO"/>
+        </w:rPr>
+        <w:t xml:space="preserve"> meses="2"&gt;&lt;/</w:t>
+      </w:r>
+      <w:proofErr w:type="spellStart"/>
+      <w:r>
+        <w:rPr>
+          <w:lang w:val="es-CO"/>
+        </w:rPr>
+        <w:t>duracion</w:t>
+      </w:r>
+      <w:proofErr w:type="spellEnd"/>
+      <w:r>
+        <w:rPr>
+          <w:lang w:val="es-CO"/>
+        </w:rPr>
+        <w:t>&gt;</w:t>
+      </w:r>
+    </w:p>
+    <w:p>
+      <w:pPr>
+        <w:pStyle w:val="Prrafodelista"/>
+        <w:ind w:left="1080"/>
+        <w:rPr>
+          <w:lang w:val="es-CO"/>
+        </w:rPr>
+      </w:pPr>
+      <w:r>
+        <w:rPr>
+          <w:lang w:val="es-CO"/>
+        </w:rPr>
+        <w:t xml:space="preserve">  &lt;perfil titulo="Programador en </w:t>
+      </w:r>
+      <w:proofErr w:type="spellStart"/>
+      <w:r>
+        <w:rPr>
+          <w:lang w:val="es-CO"/>
+        </w:rPr>
+        <w:t>python</w:t>
+      </w:r>
+      <w:proofErr w:type="spellEnd"/>
+      <w:r>
+        <w:rPr>
+          <w:lang w:val="es-CO"/>
+        </w:rPr>
+        <w:t>"&gt;&lt;/perfil&gt;</w:t>
+      </w:r>
+    </w:p>
+    <w:p>
+      <w:pPr>
+        <w:pStyle w:val="Prrafodelista"/>
+        <w:ind w:left="1080"/>
+        <w:rPr>
+          <w:lang w:val="es-CO"/>
+        </w:rPr>
+      </w:pPr>
+      <w:r>
+        <w:rPr>
+          <w:lang w:val="es-CO"/>
+        </w:rPr>
+        <w:t>&lt;/</w:t>
+      </w:r>
+      <w:proofErr w:type="spellStart"/>
+      <w:r>
+        <w:rPr>
+          <w:lang w:val="es-CO"/>
+        </w:rPr>
+        <w:t>TDetalle</w:t>
+      </w:r>
+      <w:proofErr w:type="spellEnd"/>
+      <w:r>
+        <w:rPr>
+          <w:lang w:val="es-CO"/>
+        </w:rPr>
+        <w:t>&gt;'</w:t>
+      </w:r>
+      <w:bookmarkStart w:id="0" w:name="_GoBack"/>
+      <w:bookmarkEnd w:id="0"/>
+    </w:p>
+    <w:p>
+      <w:pPr>
+        <w:pStyle w:val="Prrafodelista"/>
+        <w:ind w:left="1080"/>
+        <w:rPr>
+          <w:lang w:val="es-CO"/>
+        </w:rPr>
+      </w:pPr>
+    </w:p>
+    <w:p>
+      <w:pPr>
+        <w:pStyle w:val="Prrafodelista"/>
+        <w:ind w:left="1080"/>
+        <w:rPr>
+          <w:b/>
+          <w:lang w:val="es-CO"/>
+        </w:rPr>
+      </w:pPr>
+      <w:proofErr w:type="spellStart"/>
+      <w:r>
+        <w:rPr>
+          <w:b/>
+          <w:lang w:val="es-CO"/>
+        </w:rPr>
+        <w:t>XMLNoOK</w:t>
+      </w:r>
+      <w:proofErr w:type="spellEnd"/>
+      <w:r>
+        <w:rPr>
+          <w:b/>
+          <w:lang w:val="es-CO"/>
+        </w:rPr>
+        <w:t>:</w:t>
+      </w:r>
+    </w:p>
+    <w:p>
+      <w:pPr>
+        <w:pStyle w:val="Prrafodelista"/>
+        <w:ind w:left="1080"/>
+        <w:rPr>
+          <w:lang w:val="es-CO"/>
+        </w:rPr>
+      </w:pPr>
+    </w:p>
+    <w:p>
+      <w:pPr>
+        <w:pStyle w:val="Prrafodelista"/>
+        <w:ind w:left="1080"/>
+        <w:rPr>
+          <w:lang w:val="es-CO"/>
+        </w:rPr>
+      </w:pPr>
     </w:p>
     <w:sectPr>
       <w:pgSz w:w="12240" w:h="15840"/>
@@ -13885,6 +15605,96 @@
 <file path=word/numbering.xml><?xml version="1.0" encoding="utf-8"?>
 <w:numbering xmlns:wpc="http://schemas.microsoft.com/office/word/2010/wordprocessingCanvas" xmlns:cx="http://schemas.microsoft.com/office/drawing/2014/chartex" xmlns:cx1="http://schemas.microsoft.com/office/drawing/2015/9/8/chartex" xmlns:cx2="http://schemas.microsoft.com/office/drawing/2015/10/21/chartex" xmlns:cx3="http://schemas.microsoft.com/office/drawing/2016/5/9/chartex" xmlns:cx4="http://schemas.microsoft.com/office/drawing/2016/5/10/chartex" xmlns:cx5="http://schemas.microsoft.com/office/drawing/2016/5/11/chartex" xmlns:cx6="http://schemas.microsoft.com/office/drawing/2016/5/12/chartex" xmlns:cx7="http://schemas.microsoft.com/office/drawing/2016/5/13/chartex" xmlns:cx8="http://schemas.microsoft.com/office/drawing/2016/5/14/chartex" xmlns:mc="http://schemas.openxmlformats.org/markup-compatibility/2006" xmlns:aink="http://schemas.microsoft.com/office/drawing/2016/ink" xmlns:am3d="http://schemas.microsoft.com/office/drawing/2017/model3d" xmlns:o="urn:schemas-microsoft-com:office:office" xmlns:r="http://schemas.openxmlformats.org/officeDocument/2006/relationships" xmlns:m="http://schemas.openxmlformats.org/officeDocument/2006/math" xmlns:v="urn:schemas-microsoft-com:vml" xmlns:wp14="http://schemas.microsoft.com/office/word/2010/wordprocessingDrawing" xmlns:wp="http://schemas.openxmlformats.org/drawingml/2006/wordprocessingDrawing" xmlns:w10="urn:schemas-microsoft-com:office:word" xmlns:w="http://schemas.openxmlformats.org/wordprocessingml/2006/main" xmlns:w14="http://schemas.microsoft.com/office/word/2010/wordml" xmlns:w15="http://schemas.microsoft.com/office/word/2012/wordml" xmlns:w16cid="http://schemas.microsoft.com/office/word/2016/wordml/cid" xmlns:w16se="http://schemas.microsoft.com/office/word/2015/wordml/symex" xmlns:wpg="http://schemas.microsoft.com/office/word/2010/wordprocessingGroup" xmlns:wpi="http://schemas.microsoft.com/office/word/2010/wordprocessingInk" xmlns:wne="http://schemas.microsoft.com/office/word/2006/wordml" xmlns:wps="http://schemas.microsoft.com/office/word/2010/wordprocessingShape" mc:Ignorable="w14 w15 w16se w16cid wp14">
   <w:abstractNum w:abstractNumId="0" w15:restartNumberingAfterBreak="0">
+    <w:nsid w:val="25EB50C6"/>
+    <w:multiLevelType w:val="hybridMultilevel"/>
+    <w:tmpl w:val="343665E6"/>
+    <w:lvl w:ilvl="0" w:tplc="BC50E570">
+      <w:start w:val="1"/>
+      <w:numFmt w:val="decimal"/>
+      <w:lvlText w:val="%1."/>
+      <w:lvlJc w:val="left"/>
+      <w:pPr>
+        <w:ind w:left="1080" w:hanging="360"/>
+      </w:pPr>
+      <w:rPr>
+        <w:rFonts w:hint="default"/>
+        <w:b/>
+      </w:rPr>
+    </w:lvl>
+    <w:lvl w:ilvl="1" w:tplc="240A0019" w:tentative="1">
+      <w:start w:val="1"/>
+      <w:numFmt w:val="lowerLetter"/>
+      <w:lvlText w:val="%2."/>
+      <w:lvlJc w:val="left"/>
+      <w:pPr>
+        <w:ind w:left="1800" w:hanging="360"/>
+      </w:pPr>
+    </w:lvl>
+    <w:lvl w:ilvl="2" w:tplc="240A001B" w:tentative="1">
+      <w:start w:val="1"/>
+      <w:numFmt w:val="lowerRoman"/>
+      <w:lvlText w:val="%3."/>
+      <w:lvlJc w:val="right"/>
+      <w:pPr>
+        <w:ind w:left="2520" w:hanging="180"/>
+      </w:pPr>
+    </w:lvl>
+    <w:lvl w:ilvl="3" w:tplc="240A000F" w:tentative="1">
+      <w:start w:val="1"/>
+      <w:numFmt w:val="decimal"/>
+      <w:lvlText w:val="%4."/>
+      <w:lvlJc w:val="left"/>
+      <w:pPr>
+        <w:ind w:left="3240" w:hanging="360"/>
+      </w:pPr>
+    </w:lvl>
+    <w:lvl w:ilvl="4" w:tplc="240A0019" w:tentative="1">
+      <w:start w:val="1"/>
+      <w:numFmt w:val="lowerLetter"/>
+      <w:lvlText w:val="%5."/>
+      <w:lvlJc w:val="left"/>
+      <w:pPr>
+        <w:ind w:left="3960" w:hanging="360"/>
+      </w:pPr>
+    </w:lvl>
+    <w:lvl w:ilvl="5" w:tplc="240A001B" w:tentative="1">
+      <w:start w:val="1"/>
+      <w:numFmt w:val="lowerRoman"/>
+      <w:lvlText w:val="%6."/>
+      <w:lvlJc w:val="right"/>
+      <w:pPr>
+        <w:ind w:left="4680" w:hanging="180"/>
+      </w:pPr>
+    </w:lvl>
+    <w:lvl w:ilvl="6" w:tplc="240A000F" w:tentative="1">
+      <w:start w:val="1"/>
+      <w:numFmt w:val="decimal"/>
+      <w:lvlText w:val="%7."/>
+      <w:lvlJc w:val="left"/>
+      <w:pPr>
+        <w:ind w:left="5400" w:hanging="360"/>
+      </w:pPr>
+    </w:lvl>
+    <w:lvl w:ilvl="7" w:tplc="240A0019" w:tentative="1">
+      <w:start w:val="1"/>
+      <w:numFmt w:val="lowerLetter"/>
+      <w:lvlText w:val="%8."/>
+      <w:lvlJc w:val="left"/>
+      <w:pPr>
+        <w:ind w:left="6120" w:hanging="360"/>
+      </w:pPr>
+    </w:lvl>
+    <w:lvl w:ilvl="8" w:tplc="240A001B" w:tentative="1">
+      <w:start w:val="1"/>
+      <w:numFmt w:val="lowerRoman"/>
+      <w:lvlText w:val="%9."/>
+      <w:lvlJc w:val="right"/>
+      <w:pPr>
+        <w:ind w:left="6840" w:hanging="180"/>
+      </w:pPr>
+    </w:lvl>
+  </w:abstractNum>
+  <w:abstractNum w:abstractNumId="1" w15:restartNumberingAfterBreak="0">
     <w:nsid w:val="3C7B7875"/>
     <w:multiLevelType w:val="hybridMultilevel"/>
     <w:tmpl w:val="171A88D2"/>
@@ -13976,7 +15786,7 @@
       </w:pPr>
     </w:lvl>
   </w:abstractNum>
-  <w:abstractNum w:abstractNumId="1" w15:restartNumberingAfterBreak="0">
+  <w:abstractNum w:abstractNumId="2" w15:restartNumberingAfterBreak="0">
     <w:nsid w:val="458D7025"/>
     <w:multiLevelType w:val="hybridMultilevel"/>
     <w:tmpl w:val="037AD9E0"/>
@@ -14065,7 +15875,7 @@
       </w:pPr>
     </w:lvl>
   </w:abstractNum>
-  <w:abstractNum w:abstractNumId="2" w15:restartNumberingAfterBreak="0">
+  <w:abstractNum w:abstractNumId="3" w15:restartNumberingAfterBreak="0">
     <w:nsid w:val="6D147906"/>
     <w:multiLevelType w:val="hybridMultilevel"/>
     <w:tmpl w:val="220A284C"/>
@@ -14179,7 +15989,7 @@
       </w:rPr>
     </w:lvl>
   </w:abstractNum>
-  <w:abstractNum w:abstractNumId="3" w15:restartNumberingAfterBreak="0">
+  <w:abstractNum w:abstractNumId="4" w15:restartNumberingAfterBreak="0">
     <w:nsid w:val="7E8759ED"/>
     <w:multiLevelType w:val="hybridMultilevel"/>
     <w:tmpl w:val="6096E16E"/>
@@ -14269,16 +16079,19 @@
     </w:lvl>
   </w:abstractNum>
   <w:num w:numId="1">
+    <w:abstractNumId w:val="2"/>
+  </w:num>
+  <w:num w:numId="2">
     <w:abstractNumId w:val="1"/>
   </w:num>
-  <w:num w:numId="2">
-    <w:abstractNumId w:val="0"/>
-  </w:num>
   <w:num w:numId="3">
-    <w:abstractNumId w:val="2"/>
+    <w:abstractNumId w:val="3"/>
   </w:num>
   <w:num w:numId="4">
-    <w:abstractNumId w:val="3"/>
+    <w:abstractNumId w:val="4"/>
+  </w:num>
+  <w:num w:numId="5">
+    <w:abstractNumId w:val="0"/>
   </w:num>
 </w:numbering>
 </file>

</xml_diff>